<commit_message>
Benutzerhandbuch.docx edited Designentscheidungen.docx added
</commit_message>
<xml_diff>
--- a/docs/Dokumentation Timebox 1/Benutzerhandbuch.docx
+++ b/docs/Dokumentation Timebox 1/Benutzerhandbuch.docx
@@ -175,8 +175,6 @@
           <w:szCs w:val="52"/>
         </w:rPr>
       </w:pPr>
-      <w:bookmarkStart w:id="0" w:name="_GoBack"/>
-      <w:bookmarkEnd w:id="0"/>
       <w:r>
         <w:br w:type="page"/>
       </w:r>
@@ -235,7 +233,7 @@
           <w:r>
             <w:fldChar w:fldCharType="separate"/>
           </w:r>
-          <w:hyperlink w:anchor="_Toc291580522" w:history="1">
+          <w:hyperlink w:anchor="_Toc291591156" w:history="1">
             <w:r>
               <w:rPr>
                 <w:rStyle w:val="Hyperlink"/>
@@ -278,7 +276,7 @@
                 <w:noProof/>
                 <w:webHidden/>
               </w:rPr>
-              <w:instrText xml:space="preserve"> PAGEREF _Toc291580522 \h </w:instrText>
+              <w:instrText xml:space="preserve"> PAGEREF _Toc291591156 \h </w:instrText>
             </w:r>
             <w:r>
               <w:rPr>
@@ -323,7 +321,7 @@
               <w:lang w:eastAsia="de-AT"/>
             </w:rPr>
           </w:pPr>
-          <w:hyperlink w:anchor="_Toc291580523" w:history="1">
+          <w:hyperlink w:anchor="_Toc291591157" w:history="1">
             <w:r>
               <w:rPr>
                 <w:rStyle w:val="Hyperlink"/>
@@ -366,7 +364,7 @@
                 <w:noProof/>
                 <w:webHidden/>
               </w:rPr>
-              <w:instrText xml:space="preserve"> PAGEREF _Toc291580523 \h </w:instrText>
+              <w:instrText xml:space="preserve"> PAGEREF _Toc291591157 \h </w:instrText>
             </w:r>
             <w:r>
               <w:rPr>
@@ -411,7 +409,7 @@
               <w:lang w:eastAsia="de-AT"/>
             </w:rPr>
           </w:pPr>
-          <w:hyperlink w:anchor="_Toc291580524" w:history="1">
+          <w:hyperlink w:anchor="_Toc291591158" w:history="1">
             <w:r>
               <w:rPr>
                 <w:rStyle w:val="Hyperlink"/>
@@ -454,7 +452,7 @@
                 <w:noProof/>
                 <w:webHidden/>
               </w:rPr>
-              <w:instrText xml:space="preserve"> PAGEREF _Toc291580524 \h </w:instrText>
+              <w:instrText xml:space="preserve"> PAGEREF _Toc291591158 \h </w:instrText>
             </w:r>
             <w:r>
               <w:rPr>
@@ -499,7 +497,7 @@
               <w:lang w:eastAsia="de-AT"/>
             </w:rPr>
           </w:pPr>
-          <w:hyperlink w:anchor="_Toc291580525" w:history="1">
+          <w:hyperlink w:anchor="_Toc291591159" w:history="1">
             <w:r>
               <w:rPr>
                 <w:rStyle w:val="Hyperlink"/>
@@ -542,7 +540,7 @@
                 <w:noProof/>
                 <w:webHidden/>
               </w:rPr>
-              <w:instrText xml:space="preserve"> PAGEREF _Toc291580525 \h </w:instrText>
+              <w:instrText xml:space="preserve"> PAGEREF _Toc291591159 \h </w:instrText>
             </w:r>
             <w:r>
               <w:rPr>
@@ -587,7 +585,7 @@
               <w:lang w:eastAsia="de-AT"/>
             </w:rPr>
           </w:pPr>
-          <w:hyperlink w:anchor="_Toc291580526" w:history="1">
+          <w:hyperlink w:anchor="_Toc291591160" w:history="1">
             <w:r>
               <w:rPr>
                 <w:rStyle w:val="Hyperlink"/>
@@ -630,7 +628,7 @@
                 <w:noProof/>
                 <w:webHidden/>
               </w:rPr>
-              <w:instrText xml:space="preserve"> PAGEREF _Toc291580526 \h </w:instrText>
+              <w:instrText xml:space="preserve"> PAGEREF _Toc291591160 \h </w:instrText>
             </w:r>
             <w:r>
               <w:rPr>
@@ -675,7 +673,7 @@
               <w:lang w:eastAsia="de-AT"/>
             </w:rPr>
           </w:pPr>
-          <w:hyperlink w:anchor="_Toc291580527" w:history="1">
+          <w:hyperlink w:anchor="_Toc291591161" w:history="1">
             <w:r>
               <w:rPr>
                 <w:rStyle w:val="Hyperlink"/>
@@ -718,7 +716,7 @@
                 <w:noProof/>
                 <w:webHidden/>
               </w:rPr>
-              <w:instrText xml:space="preserve"> PAGEREF _Toc291580527 \h </w:instrText>
+              <w:instrText xml:space="preserve"> PAGEREF _Toc291591161 \h </w:instrText>
             </w:r>
             <w:r>
               <w:rPr>
@@ -763,7 +761,7 @@
               <w:lang w:eastAsia="de-AT"/>
             </w:rPr>
           </w:pPr>
-          <w:hyperlink w:anchor="_Toc291580528" w:history="1">
+          <w:hyperlink w:anchor="_Toc291591162" w:history="1">
             <w:r>
               <w:rPr>
                 <w:rStyle w:val="Hyperlink"/>
@@ -806,7 +804,7 @@
                 <w:noProof/>
                 <w:webHidden/>
               </w:rPr>
-              <w:instrText xml:space="preserve"> PAGEREF _Toc291580528 \h </w:instrText>
+              <w:instrText xml:space="preserve"> PAGEREF _Toc291591162 \h </w:instrText>
             </w:r>
             <w:r>
               <w:rPr>
@@ -851,7 +849,7 @@
               <w:lang w:eastAsia="de-AT"/>
             </w:rPr>
           </w:pPr>
-          <w:hyperlink w:anchor="_Toc291580529" w:history="1">
+          <w:hyperlink w:anchor="_Toc291591163" w:history="1">
             <w:r>
               <w:rPr>
                 <w:rStyle w:val="Hyperlink"/>
@@ -894,7 +892,7 @@
                 <w:noProof/>
                 <w:webHidden/>
               </w:rPr>
-              <w:instrText xml:space="preserve"> PAGEREF _Toc291580529 \h </w:instrText>
+              <w:instrText xml:space="preserve"> PAGEREF _Toc291591163 \h </w:instrText>
             </w:r>
             <w:r>
               <w:rPr>
@@ -939,7 +937,7 @@
               <w:lang w:eastAsia="de-AT"/>
             </w:rPr>
           </w:pPr>
-          <w:hyperlink w:anchor="_Toc291580530" w:history="1">
+          <w:hyperlink w:anchor="_Toc291591164" w:history="1">
             <w:r>
               <w:rPr>
                 <w:rStyle w:val="Hyperlink"/>
@@ -982,7 +980,7 @@
                 <w:noProof/>
                 <w:webHidden/>
               </w:rPr>
-              <w:instrText xml:space="preserve"> PAGEREF _Toc291580530 \h </w:instrText>
+              <w:instrText xml:space="preserve"> PAGEREF _Toc291591164 \h </w:instrText>
             </w:r>
             <w:r>
               <w:rPr>
@@ -1027,7 +1025,7 @@
               <w:lang w:eastAsia="de-AT"/>
             </w:rPr>
           </w:pPr>
-          <w:hyperlink w:anchor="_Toc291580531" w:history="1">
+          <w:hyperlink w:anchor="_Toc291591165" w:history="1">
             <w:r>
               <w:rPr>
                 <w:rStyle w:val="Hyperlink"/>
@@ -1070,7 +1068,7 @@
                 <w:noProof/>
                 <w:webHidden/>
               </w:rPr>
-              <w:instrText xml:space="preserve"> PAGEREF _Toc291580531 \h </w:instrText>
+              <w:instrText xml:space="preserve"> PAGEREF _Toc291591165 \h </w:instrText>
             </w:r>
             <w:r>
               <w:rPr>
@@ -1115,7 +1113,7 @@
               <w:lang w:eastAsia="de-AT"/>
             </w:rPr>
           </w:pPr>
-          <w:hyperlink w:anchor="_Toc291580532" w:history="1">
+          <w:hyperlink w:anchor="_Toc291591166" w:history="1">
             <w:r>
               <w:rPr>
                 <w:rStyle w:val="Hyperlink"/>
@@ -1158,7 +1156,7 @@
                 <w:noProof/>
                 <w:webHidden/>
               </w:rPr>
-              <w:instrText xml:space="preserve"> PAGEREF _Toc291580532 \h </w:instrText>
+              <w:instrText xml:space="preserve"> PAGEREF _Toc291591166 \h </w:instrText>
             </w:r>
             <w:r>
               <w:rPr>
@@ -1203,7 +1201,7 @@
               <w:lang w:eastAsia="de-AT"/>
             </w:rPr>
           </w:pPr>
-          <w:hyperlink w:anchor="_Toc291580533" w:history="1">
+          <w:hyperlink w:anchor="_Toc291591167" w:history="1">
             <w:r>
               <w:rPr>
                 <w:rStyle w:val="Hyperlink"/>
@@ -1246,7 +1244,7 @@
                 <w:noProof/>
                 <w:webHidden/>
               </w:rPr>
-              <w:instrText xml:space="preserve"> PAGEREF _Toc291580533 \h </w:instrText>
+              <w:instrText xml:space="preserve"> PAGEREF _Toc291591167 \h </w:instrText>
             </w:r>
             <w:r>
               <w:rPr>
@@ -1308,12 +1306,12 @@
       <w:pPr>
         <w:pStyle w:val="berschrift1"/>
       </w:pPr>
-      <w:bookmarkStart w:id="1" w:name="_Toc291580522"/>
+      <w:bookmarkStart w:id="0" w:name="_Toc291591156"/>
       <w:r>
         <w:lastRenderedPageBreak/>
         <w:t>Einführung</w:t>
       </w:r>
-      <w:bookmarkEnd w:id="1"/>
+      <w:bookmarkEnd w:id="0"/>
     </w:p>
     <w:p/>
     <w:p>
@@ -1360,23 +1358,23 @@
       <w:pPr>
         <w:pStyle w:val="berschrift1"/>
       </w:pPr>
-      <w:bookmarkStart w:id="2" w:name="_Toc291580523"/>
+      <w:bookmarkStart w:id="1" w:name="_Toc291591157"/>
       <w:r>
         <w:lastRenderedPageBreak/>
         <w:t>Produktinformationen</w:t>
       </w:r>
+      <w:bookmarkEnd w:id="1"/>
+    </w:p>
+    <w:p/>
+    <w:p>
+      <w:pPr>
+        <w:pStyle w:val="berschrift2"/>
+      </w:pPr>
+      <w:bookmarkStart w:id="2" w:name="_Toc291591158"/>
+      <w:r>
+        <w:t>Leistungsumfang</w:t>
+      </w:r>
       <w:bookmarkEnd w:id="2"/>
-    </w:p>
-    <w:p/>
-    <w:p>
-      <w:pPr>
-        <w:pStyle w:val="berschrift2"/>
-      </w:pPr>
-      <w:bookmarkStart w:id="3" w:name="_Toc291580524"/>
-      <w:r>
-        <w:t>Leistungsumfang</w:t>
-      </w:r>
-      <w:bookmarkEnd w:id="3"/>
       <w:r>
         <w:br/>
       </w:r>
@@ -1423,11 +1421,11 @@
       <w:pPr>
         <w:pStyle w:val="berschrift2"/>
       </w:pPr>
-      <w:bookmarkStart w:id="4" w:name="_Toc291580525"/>
+      <w:bookmarkStart w:id="3" w:name="_Toc291591159"/>
       <w:r>
         <w:t>Systemvoraussetzungen</w:t>
       </w:r>
-      <w:bookmarkEnd w:id="4"/>
+      <w:bookmarkEnd w:id="3"/>
       <w:r>
         <w:br/>
       </w:r>
@@ -1596,21 +1594,19 @@
       <w:pPr>
         <w:pStyle w:val="berschrift1"/>
       </w:pPr>
-      <w:bookmarkStart w:id="5" w:name="_Toc291580526"/>
+      <w:bookmarkStart w:id="4" w:name="_Toc291591160"/>
       <w:r>
         <w:lastRenderedPageBreak/>
         <w:t>Installation und Deinstallation</w:t>
       </w:r>
-      <w:bookmarkEnd w:id="5"/>
+      <w:bookmarkEnd w:id="4"/>
     </w:p>
     <w:p/>
     <w:p/>
+    <w:p/>
     <w:p>
       <w:pPr>
         <w:pStyle w:val="berschrift1"/>
-        <w:rPr>
-          <w:sz w:val="32"/>
-        </w:rPr>
       </w:pPr>
       <w:r>
         <w:rPr>
@@ -1618,7 +1614,7 @@
         </w:rPr>
         <w:br w:type="page"/>
       </w:r>
-      <w:bookmarkStart w:id="6" w:name="_Toc291580527"/>
+      <w:bookmarkStart w:id="5" w:name="_Toc291591161"/>
       <w:proofErr w:type="spellStart"/>
       <w:r>
         <w:lastRenderedPageBreak/>
@@ -1628,7 +1624,7 @@
       <w:r>
         <w:t xml:space="preserve"> im Überblick</w:t>
       </w:r>
-      <w:bookmarkEnd w:id="6"/>
+      <w:bookmarkEnd w:id="5"/>
       <w:r>
         <w:br/>
       </w:r>
@@ -1675,11 +1671,11 @@
       <w:pPr>
         <w:pStyle w:val="berschrift2"/>
       </w:pPr>
-      <w:bookmarkStart w:id="7" w:name="_Toc291580528"/>
+      <w:bookmarkStart w:id="6" w:name="_Toc291591162"/>
       <w:r>
         <w:t>Navigation</w:t>
       </w:r>
-      <w:bookmarkEnd w:id="7"/>
+      <w:bookmarkEnd w:id="6"/>
     </w:p>
     <w:p/>
     <w:p>
@@ -2068,23 +2064,23 @@
       <w:pPr>
         <w:pStyle w:val="berschrift2"/>
       </w:pPr>
-      <w:bookmarkStart w:id="8" w:name="_Toc291580529"/>
+      <w:bookmarkStart w:id="7" w:name="_Toc291591163"/>
       <w:r>
         <w:lastRenderedPageBreak/>
         <w:t>So wird es gemacht</w:t>
       </w:r>
+      <w:bookmarkEnd w:id="7"/>
+    </w:p>
+    <w:p/>
+    <w:p>
+      <w:pPr>
+        <w:pStyle w:val="berschrift3"/>
+      </w:pPr>
+      <w:bookmarkStart w:id="8" w:name="_Toc291591164"/>
+      <w:r>
+        <w:t>Patient auswählen</w:t>
+      </w:r>
       <w:bookmarkEnd w:id="8"/>
-    </w:p>
-    <w:p/>
-    <w:p>
-      <w:pPr>
-        <w:pStyle w:val="berschrift3"/>
-      </w:pPr>
-      <w:bookmarkStart w:id="9" w:name="_Toc291580530"/>
-      <w:r>
-        <w:t>Patient auswählen</w:t>
-      </w:r>
-      <w:bookmarkEnd w:id="9"/>
       <w:r>
         <w:br/>
       </w:r>
@@ -2259,12 +2255,12 @@
       <w:pPr>
         <w:pStyle w:val="berschrift3"/>
       </w:pPr>
-      <w:bookmarkStart w:id="10" w:name="_Toc291580531"/>
+      <w:bookmarkStart w:id="9" w:name="_Toc291591165"/>
       <w:r>
         <w:lastRenderedPageBreak/>
         <w:t>Diätbehandlung auswählen</w:t>
       </w:r>
-      <w:bookmarkEnd w:id="10"/>
+      <w:bookmarkEnd w:id="9"/>
       <w:r>
         <w:br/>
       </w:r>
@@ -2424,7 +2420,7 @@
       <w:pPr>
         <w:pStyle w:val="berschrift3"/>
       </w:pPr>
-      <w:bookmarkStart w:id="11" w:name="_Toc291580532"/>
+      <w:bookmarkStart w:id="10" w:name="_Toc291591166"/>
       <w:r>
         <w:lastRenderedPageBreak/>
         <w:t xml:space="preserve">Diätplan </w:t>
@@ -2432,7 +2428,7 @@
       <w:r>
         <w:t>anzeigen</w:t>
       </w:r>
-      <w:bookmarkEnd w:id="11"/>
+      <w:bookmarkEnd w:id="10"/>
       <w:r>
         <w:br/>
       </w:r>
@@ -2607,12 +2603,12 @@
       <w:pPr>
         <w:pStyle w:val="berschrift3"/>
       </w:pPr>
-      <w:bookmarkStart w:id="12" w:name="_Toc291580533"/>
+      <w:bookmarkStart w:id="11" w:name="_Toc291591167"/>
       <w:r>
         <w:lastRenderedPageBreak/>
         <w:t>Diätplan anlegen</w:t>
       </w:r>
-      <w:bookmarkEnd w:id="12"/>
+      <w:bookmarkEnd w:id="11"/>
     </w:p>
     <w:p>
       <w:r>
@@ -2751,26 +2747,294 @@
     </w:p>
     <w:p>
       <w:r>
-        <w:t>Als erstes können die Zielparameter des Diätplanes definiert werden. GENAUERE BESCHREIBUNG folgt.</w:t>
-      </w:r>
-    </w:p>
-    <w:p>
-      <w:r>
-        <w:t>(Screenshot)</w:t>
-      </w:r>
-    </w:p>
-    <w:p>
-      <w:r>
-        <w:t>Um dann mit dem eigentlichen Diätplan anlegen zu beginnen muss zuerst ein Zeitraum definiert werden. Hierzu klicken Sie einfach auf den Button „Neuer Zeitraum.“ Jetzt können Sie über die zwei Datumswähler die Dauer des Zeitraumes festlegen. Ebenso können Sie noch optional Zielparameter für den Zeitraum hinzufügen.</w:t>
+        <w:t xml:space="preserve">Als erstes können die Zielparameter des Diätplanes definiert werden. </w:t>
+      </w:r>
+      <w:r>
+        <w:t xml:space="preserve">Hierzu klicken Sie auf Parameter hinzufügen. Wenn Sie nun in eine Zelle </w:t>
+      </w:r>
+      <w:r>
+        <w:t>einen Doppelklic</w:t>
+      </w:r>
+      <w:r>
+        <w:t>k</w:t>
+      </w:r>
+      <w:r>
+        <w:t xml:space="preserve"> machen</w:t>
+      </w:r>
+      <w:r>
+        <w:t>, können Sie diese bearbeiten. Jetzt können Sie sich einen Parameter auswählen und die entsprechenden einzuhaltenden Werte eingeben.</w:t>
       </w:r>
       <w:r>
         <w:br/>
-      </w:r>
-    </w:p>
-    <w:p>
-      <w:r>
-        <w:t xml:space="preserve">Um nun eine Mahlzeit dem Zeitraum hinzuzufügen, klicken Sie auf den Button „Neue Mahlzeit.“ </w:t>
-      </w:r>
+        <w:t>Die Operatoren bedeuten:</w:t>
+      </w:r>
+    </w:p>
+    <w:tbl>
+      <w:tblPr>
+        <w:tblStyle w:val="HelleSchattierung-Akzent1"/>
+        <w:tblW w:w="0" w:type="auto"/>
+        <w:tblLook w:val="04A0" w:firstRow="1" w:lastRow="0" w:firstColumn="1" w:lastColumn="0" w:noHBand="0" w:noVBand="1"/>
+      </w:tblPr>
+      <w:tblGrid>
+        <w:gridCol w:w="817"/>
+        <w:gridCol w:w="5245"/>
+      </w:tblGrid>
+      <w:tr>
+        <w:trPr>
+          <w:cnfStyle w:val="100000000000" w:firstRow="1" w:lastRow="0" w:firstColumn="0" w:lastColumn="0" w:oddVBand="0" w:evenVBand="0" w:oddHBand="0" w:evenHBand="0" w:firstRowFirstColumn="0" w:firstRowLastColumn="0" w:lastRowFirstColumn="0" w:lastRowLastColumn="0"/>
+        </w:trPr>
+        <w:tc>
+          <w:tcPr>
+            <w:cnfStyle w:val="001000000000" w:firstRow="0" w:lastRow="0" w:firstColumn="1" w:lastColumn="0" w:oddVBand="0" w:evenVBand="0" w:oddHBand="0" w:evenHBand="0" w:firstRowFirstColumn="0" w:firstRowLastColumn="0" w:lastRowFirstColumn="0" w:lastRowLastColumn="0"/>
+            <w:tcW w:w="817" w:type="dxa"/>
+          </w:tcPr>
+          <w:p>
+            <w:pPr>
+              <w:rPr>
+                <w:b w:val="0"/>
+              </w:rPr>
+            </w:pPr>
+            <w:r>
+              <w:rPr>
+                <w:b w:val="0"/>
+              </w:rPr>
+              <w:t>&lt;</w:t>
+            </w:r>
+          </w:p>
+        </w:tc>
+        <w:tc>
+          <w:tcPr>
+            <w:tcW w:w="5245" w:type="dxa"/>
+          </w:tcPr>
+          <w:p>
+            <w:pPr>
+              <w:cnfStyle w:val="100000000000" w:firstRow="1" w:lastRow="0" w:firstColumn="0" w:lastColumn="0" w:oddVBand="0" w:evenVBand="0" w:oddHBand="0" w:evenHBand="0" w:firstRowFirstColumn="0" w:firstRowLastColumn="0" w:lastRowFirstColumn="0" w:lastRowLastColumn="0"/>
+              <w:rPr>
+                <w:b w:val="0"/>
+              </w:rPr>
+            </w:pPr>
+            <w:r>
+              <w:rPr>
+                <w:b w:val="0"/>
+              </w:rPr>
+              <w:t>Parameterdefinition „kleiner“ als Wert</w:t>
+            </w:r>
+          </w:p>
+        </w:tc>
+      </w:tr>
+      <w:tr>
+        <w:trPr>
+          <w:cnfStyle w:val="000000100000" w:firstRow="0" w:lastRow="0" w:firstColumn="0" w:lastColumn="0" w:oddVBand="0" w:evenVBand="0" w:oddHBand="1" w:evenHBand="0" w:firstRowFirstColumn="0" w:firstRowLastColumn="0" w:lastRowFirstColumn="0" w:lastRowLastColumn="0"/>
+        </w:trPr>
+        <w:tc>
+          <w:tcPr>
+            <w:cnfStyle w:val="001000000000" w:firstRow="0" w:lastRow="0" w:firstColumn="1" w:lastColumn="0" w:oddVBand="0" w:evenVBand="0" w:oddHBand="0" w:evenHBand="0" w:firstRowFirstColumn="0" w:firstRowLastColumn="0" w:lastRowFirstColumn="0" w:lastRowLastColumn="0"/>
+            <w:tcW w:w="817" w:type="dxa"/>
+          </w:tcPr>
+          <w:p>
+            <w:pPr>
+              <w:rPr>
+                <w:b w:val="0"/>
+              </w:rPr>
+            </w:pPr>
+            <w:r>
+              <w:rPr>
+                <w:b w:val="0"/>
+              </w:rPr>
+              <w:t>&gt;</w:t>
+            </w:r>
+          </w:p>
+        </w:tc>
+        <w:tc>
+          <w:tcPr>
+            <w:tcW w:w="5245" w:type="dxa"/>
+          </w:tcPr>
+          <w:p>
+            <w:pPr>
+              <w:cnfStyle w:val="000000100000" w:firstRow="0" w:lastRow="0" w:firstColumn="0" w:lastColumn="0" w:oddVBand="0" w:evenVBand="0" w:oddHBand="1" w:evenHBand="0" w:firstRowFirstColumn="0" w:firstRowLastColumn="0" w:lastRowFirstColumn="0" w:lastRowLastColumn="0"/>
+            </w:pPr>
+            <w:r>
+              <w:t>Parameterdefinition „</w:t>
+            </w:r>
+            <w:r>
+              <w:t>größer</w:t>
+            </w:r>
+            <w:r>
+              <w:t>“ als Wert</w:t>
+            </w:r>
+          </w:p>
+        </w:tc>
+      </w:tr>
+      <w:tr>
+        <w:tc>
+          <w:tcPr>
+            <w:cnfStyle w:val="001000000000" w:firstRow="0" w:lastRow="0" w:firstColumn="1" w:lastColumn="0" w:oddVBand="0" w:evenVBand="0" w:oddHBand="0" w:evenHBand="0" w:firstRowFirstColumn="0" w:firstRowLastColumn="0" w:lastRowFirstColumn="0" w:lastRowLastColumn="0"/>
+            <w:tcW w:w="817" w:type="dxa"/>
+          </w:tcPr>
+          <w:p>
+            <w:pPr>
+              <w:rPr>
+                <w:b w:val="0"/>
+              </w:rPr>
+            </w:pPr>
+            <w:r>
+              <w:rPr>
+                <w:b w:val="0"/>
+              </w:rPr>
+              <w:t>&gt;=</w:t>
+            </w:r>
+          </w:p>
+        </w:tc>
+        <w:tc>
+          <w:tcPr>
+            <w:tcW w:w="5245" w:type="dxa"/>
+          </w:tcPr>
+          <w:p>
+            <w:pPr>
+              <w:cnfStyle w:val="000000000000" w:firstRow="0" w:lastRow="0" w:firstColumn="0" w:lastColumn="0" w:oddVBand="0" w:evenVBand="0" w:oddHBand="0" w:evenHBand="0" w:firstRowFirstColumn="0" w:firstRowLastColumn="0" w:lastRowFirstColumn="0" w:lastRowLastColumn="0"/>
+            </w:pPr>
+            <w:r>
+              <w:t>Parameterdefinition „</w:t>
+            </w:r>
+            <w:r>
+              <w:t>größer oder gleich</w:t>
+            </w:r>
+            <w:r>
+              <w:t>“ als Wert</w:t>
+            </w:r>
+          </w:p>
+        </w:tc>
+      </w:tr>
+      <w:tr>
+        <w:trPr>
+          <w:cnfStyle w:val="000000100000" w:firstRow="0" w:lastRow="0" w:firstColumn="0" w:lastColumn="0" w:oddVBand="0" w:evenVBand="0" w:oddHBand="1" w:evenHBand="0" w:firstRowFirstColumn="0" w:firstRowLastColumn="0" w:lastRowFirstColumn="0" w:lastRowLastColumn="0"/>
+        </w:trPr>
+        <w:tc>
+          <w:tcPr>
+            <w:cnfStyle w:val="001000000000" w:firstRow="0" w:lastRow="0" w:firstColumn="1" w:lastColumn="0" w:oddVBand="0" w:evenVBand="0" w:oddHBand="0" w:evenHBand="0" w:firstRowFirstColumn="0" w:firstRowLastColumn="0" w:lastRowFirstColumn="0" w:lastRowLastColumn="0"/>
+            <w:tcW w:w="817" w:type="dxa"/>
+          </w:tcPr>
+          <w:p>
+            <w:pPr>
+              <w:rPr>
+                <w:b w:val="0"/>
+              </w:rPr>
+            </w:pPr>
+            <w:r>
+              <w:rPr>
+                <w:b w:val="0"/>
+              </w:rPr>
+              <w:t>&lt;=</w:t>
+            </w:r>
+          </w:p>
+        </w:tc>
+        <w:tc>
+          <w:tcPr>
+            <w:tcW w:w="5245" w:type="dxa"/>
+          </w:tcPr>
+          <w:p>
+            <w:pPr>
+              <w:cnfStyle w:val="000000100000" w:firstRow="0" w:lastRow="0" w:firstColumn="0" w:lastColumn="0" w:oddVBand="0" w:evenVBand="0" w:oddHBand="1" w:evenHBand="0" w:firstRowFirstColumn="0" w:firstRowLastColumn="0" w:lastRowFirstColumn="0" w:lastRowLastColumn="0"/>
+            </w:pPr>
+            <w:r>
+              <w:t>Parameterdefinition „</w:t>
+            </w:r>
+            <w:r>
+              <w:t>kleiner oder gleich</w:t>
+            </w:r>
+            <w:r>
+              <w:t>“ als Wert</w:t>
+            </w:r>
+          </w:p>
+        </w:tc>
+      </w:tr>
+      <w:tr>
+        <w:tc>
+          <w:tcPr>
+            <w:cnfStyle w:val="001000000000" w:firstRow="0" w:lastRow="0" w:firstColumn="1" w:lastColumn="0" w:oddVBand="0" w:evenVBand="0" w:oddHBand="0" w:evenHBand="0" w:firstRowFirstColumn="0" w:firstRowLastColumn="0" w:lastRowFirstColumn="0" w:lastRowLastColumn="0"/>
+            <w:tcW w:w="817" w:type="dxa"/>
+          </w:tcPr>
+          <w:p>
+            <w:pPr>
+              <w:rPr>
+                <w:b w:val="0"/>
+              </w:rPr>
+            </w:pPr>
+            <w:r>
+              <w:rPr>
+                <w:b w:val="0"/>
+              </w:rPr>
+              <w:t>=</w:t>
+            </w:r>
+          </w:p>
+        </w:tc>
+        <w:tc>
+          <w:tcPr>
+            <w:tcW w:w="5245" w:type="dxa"/>
+          </w:tcPr>
+          <w:p>
+            <w:pPr>
+              <w:cnfStyle w:val="000000000000" w:firstRow="0" w:lastRow="0" w:firstColumn="0" w:lastColumn="0" w:oddVBand="0" w:evenVBand="0" w:oddHBand="0" w:evenHBand="0" w:firstRowFirstColumn="0" w:firstRowLastColumn="0" w:lastRowFirstColumn="0" w:lastRowLastColumn="0"/>
+            </w:pPr>
+            <w:r>
+              <w:t>Parameterdefinition „</w:t>
+            </w:r>
+            <w:r>
+              <w:t>gleich</w:t>
+            </w:r>
+            <w:r>
+              <w:t>“ als Wert</w:t>
+            </w:r>
+          </w:p>
+        </w:tc>
+      </w:tr>
+      <w:tr>
+        <w:trPr>
+          <w:cnfStyle w:val="000000100000" w:firstRow="0" w:lastRow="0" w:firstColumn="0" w:lastColumn="0" w:oddVBand="0" w:evenVBand="0" w:oddHBand="1" w:evenHBand="0" w:firstRowFirstColumn="0" w:firstRowLastColumn="0" w:lastRowFirstColumn="0" w:lastRowLastColumn="0"/>
+        </w:trPr>
+        <w:tc>
+          <w:tcPr>
+            <w:cnfStyle w:val="001000000000" w:firstRow="0" w:lastRow="0" w:firstColumn="1" w:lastColumn="0" w:oddVBand="0" w:evenVBand="0" w:oddHBand="0" w:evenHBand="0" w:firstRowFirstColumn="0" w:firstRowLastColumn="0" w:lastRowFirstColumn="0" w:lastRowLastColumn="0"/>
+            <w:tcW w:w="817" w:type="dxa"/>
+          </w:tcPr>
+          <w:p>
+            <w:pPr>
+              <w:rPr>
+                <w:b w:val="0"/>
+              </w:rPr>
+            </w:pPr>
+            <w:r>
+              <w:rPr>
+                <w:b w:val="0"/>
+              </w:rPr>
+              <w:t>!=</w:t>
+            </w:r>
+          </w:p>
+        </w:tc>
+        <w:tc>
+          <w:tcPr>
+            <w:tcW w:w="5245" w:type="dxa"/>
+          </w:tcPr>
+          <w:p>
+            <w:pPr>
+              <w:cnfStyle w:val="000000100000" w:firstRow="0" w:lastRow="0" w:firstColumn="0" w:lastColumn="0" w:oddVBand="0" w:evenVBand="0" w:oddHBand="1" w:evenHBand="0" w:firstRowFirstColumn="0" w:firstRowLastColumn="0" w:lastRowFirstColumn="0" w:lastRowLastColumn="0"/>
+            </w:pPr>
+            <w:r>
+              <w:t>Parameterdefinition „</w:t>
+            </w:r>
+            <w:r>
+              <w:t>nicht gleich</w:t>
+            </w:r>
+            <w:r>
+              <w:t>“ als Wert</w:t>
+            </w:r>
+          </w:p>
+        </w:tc>
+      </w:tr>
+    </w:tbl>
+    <w:p>
+      <w:bookmarkStart w:id="12" w:name="_GoBack"/>
+      <w:bookmarkEnd w:id="12"/>
     </w:p>
     <w:p>
       <w:r>
@@ -2779,6 +3043,72 @@
           <w:lang w:eastAsia="de-AT"/>
         </w:rPr>
         <w:lastRenderedPageBreak/>
+        <w:drawing>
+          <wp:inline distT="0" distB="0" distL="0" distR="0" wp14:anchorId="655CEBD6" wp14:editId="1AEFCEDB">
+            <wp:extent cx="4162425" cy="2162175"/>
+            <wp:effectExtent l="0" t="0" r="9525" b="9525"/>
+            <wp:docPr id="4" name="Grafik 4"/>
+            <wp:cNvGraphicFramePr>
+              <a:graphicFrameLocks xmlns:a="http://schemas.openxmlformats.org/drawingml/2006/main" noChangeAspect="1"/>
+            </wp:cNvGraphicFramePr>
+            <a:graphic xmlns:a="http://schemas.openxmlformats.org/drawingml/2006/main">
+              <a:graphicData uri="http://schemas.openxmlformats.org/drawingml/2006/picture">
+                <pic:pic xmlns:pic="http://schemas.openxmlformats.org/drawingml/2006/picture">
+                  <pic:nvPicPr>
+                    <pic:cNvPr id="0" name=""/>
+                    <pic:cNvPicPr/>
+                  </pic:nvPicPr>
+                  <pic:blipFill rotWithShape="1">
+                    <a:blip r:embed="rId12"/>
+                    <a:srcRect r="30303" b="42076"/>
+                    <a:stretch/>
+                  </pic:blipFill>
+                  <pic:spPr bwMode="auto">
+                    <a:xfrm>
+                      <a:off x="0" y="0"/>
+                      <a:ext cx="4162868" cy="2162405"/>
+                    </a:xfrm>
+                    <a:prstGeom prst="rect">
+                      <a:avLst/>
+                    </a:prstGeom>
+                    <a:ln>
+                      <a:noFill/>
+                    </a:ln>
+                    <a:extLst>
+                      <a:ext uri="{53640926-AAD7-44D8-BBD7-CCE9431645EC}">
+                        <a14:shadowObscured xmlns:a14="http://schemas.microsoft.com/office/drawing/2010/main"/>
+                      </a:ext>
+                    </a:extLst>
+                  </pic:spPr>
+                </pic:pic>
+              </a:graphicData>
+            </a:graphic>
+          </wp:inline>
+        </w:drawing>
+      </w:r>
+      <w:r>
+        <w:t xml:space="preserve"> </w:t>
+      </w:r>
+    </w:p>
+    <w:p>
+      <w:r>
+        <w:t>Um dann mit dem eigentlichen Diätplan anlegen zu beginnen muss zuerst ein Zeitraum definiert werden. Hierzu klicken Sie einfach auf den Button „Neuer Zeitraum.“ Jetzt können Sie über die zwei Datumswähler die Dauer des Zeitraumes festlegen. Ebenso können Sie noch optional Zielparameter für den Zeitraum hinzufügen.</w:t>
+      </w:r>
+      <w:r>
+        <w:br/>
+      </w:r>
+    </w:p>
+    <w:p>
+      <w:r>
+        <w:t xml:space="preserve">Um nun eine Mahlzeit dem Zeitraum hinzuzufügen, klicken Sie auf den Button „Neue Mahlzeit.“ </w:t>
+      </w:r>
+    </w:p>
+    <w:p>
+      <w:r>
+        <w:rPr>
+          <w:noProof/>
+          <w:lang w:eastAsia="de-AT"/>
+        </w:rPr>
         <mc:AlternateContent>
           <mc:Choice Requires="wps">
             <w:drawing>
@@ -3095,7 +3425,7 @@
                     <pic:cNvPicPr/>
                   </pic:nvPicPr>
                   <pic:blipFill rotWithShape="1">
-                    <a:blip r:embed="rId12"/>
+                    <a:blip r:embed="rId13"/>
                     <a:srcRect b="16124"/>
                     <a:stretch/>
                   </pic:blipFill>
@@ -3131,15 +3461,17 @@
         <w:t xml:space="preserve"> in das Suchfeld(grün markiert)</w:t>
       </w:r>
       <w:r>
-        <w:t xml:space="preserve"> das gewünschte Rezept ein und es werden Ihnen sofort die verfügbaren Auswählmöglichkeiten angezeigt. Um ein Rezept dem Diätplan hinzuzufügen klicken Sie auf das Rezept und wählen Sie den rot markierten Button. Wenn Sie nun ein Alternativrezept hinzufügen wollen suchen Sie zuerst wie vorher beschrieben das Rezept wählen es aus und </w:t>
-      </w:r>
-      <w:proofErr w:type="gramStart"/>
-      <w:r>
-        <w:t>klicken</w:t>
-      </w:r>
-      <w:proofErr w:type="gramEnd"/>
-      <w:r>
-        <w:t xml:space="preserve"> auf den blau markierten Button. Um ein Rezept wieder von der Mahlzeit zu löschen, wählen Sie das Rezept in der Mahlzeit aus und klicken auf den gelb markierten Button.</w:t>
+        <w:t xml:space="preserve"> das gewünschte Rezept ein und es werden Ihnen sofort die verfügbaren Auswählmöglichkeiten angezeigt. Um ein Rezept dem Diätplan hinzuzufügen klicken Sie auf das Rezept und wählen Sie den rot markierten Button. Wenn Sie nun ein Alternativrezept hinzufügen wollen suchen Sie zuerst wie vorher beschrieben das Rezept wählen es aus</w:t>
+      </w:r>
+      <w:r>
+        <w:t xml:space="preserve"> markieren in der linken Tabelle ein Rezept aus für das sie eine Alternative wollen</w:t>
+      </w:r>
+      <w:r>
+        <w:t xml:space="preserve"> und klicken auf den blau markierten </w:t>
+      </w:r>
+      <w:r>
+        <w:lastRenderedPageBreak/>
+        <w:t>Button. Um ein Rezept wieder von der Mahlzeit zu löschen, wählen Sie das Rezept in der Mahlzeit aus und klicken auf den gelb markierten Button.</w:t>
       </w:r>
     </w:p>
     <w:p>
@@ -3164,7 +3496,7 @@
                     <pic:cNvPicPr/>
                   </pic:nvPicPr>
                   <pic:blipFill rotWithShape="1">
-                    <a:blip r:embed="rId13"/>
+                    <a:blip r:embed="rId14"/>
                     <a:srcRect l="2884" t="49207" r="62481" b="39153"/>
                     <a:stretch/>
                   </pic:blipFill>
@@ -4863,6 +5195,135 @@
       <w:contextualSpacing/>
     </w:pPr>
   </w:style>
+  <w:style w:type="table" w:styleId="Tabellenraster">
+    <w:name w:val="Table Grid"/>
+    <w:basedOn w:val="NormaleTabelle"/>
+    <w:uiPriority w:val="59"/>
+    <w:rsid w:val="006F2A25"/>
+    <w:pPr>
+      <w:spacing w:after="0" w:line="240" w:lineRule="auto"/>
+    </w:pPr>
+    <w:tblPr>
+      <w:tblInd w:w="0" w:type="dxa"/>
+      <w:tblBorders>
+        <w:top w:val="single" w:sz="4" w:space="0" w:color="auto"/>
+        <w:left w:val="single" w:sz="4" w:space="0" w:color="auto"/>
+        <w:bottom w:val="single" w:sz="4" w:space="0" w:color="auto"/>
+        <w:right w:val="single" w:sz="4" w:space="0" w:color="auto"/>
+        <w:insideH w:val="single" w:sz="4" w:space="0" w:color="auto"/>
+        <w:insideV w:val="single" w:sz="4" w:space="0" w:color="auto"/>
+      </w:tblBorders>
+      <w:tblCellMar>
+        <w:top w:w="0" w:type="dxa"/>
+        <w:left w:w="108" w:type="dxa"/>
+        <w:bottom w:w="0" w:type="dxa"/>
+        <w:right w:w="108" w:type="dxa"/>
+      </w:tblCellMar>
+    </w:tblPr>
+  </w:style>
+  <w:style w:type="table" w:styleId="HelleSchattierung-Akzent1">
+    <w:name w:val="Light Shading Accent 1"/>
+    <w:basedOn w:val="NormaleTabelle"/>
+    <w:uiPriority w:val="60"/>
+    <w:rsid w:val="006F2A25"/>
+    <w:pPr>
+      <w:spacing w:after="0" w:line="240" w:lineRule="auto"/>
+    </w:pPr>
+    <w:rPr>
+      <w:color w:val="365F91" w:themeColor="accent1" w:themeShade="BF"/>
+    </w:rPr>
+    <w:tblPr>
+      <w:tblStyleRowBandSize w:val="1"/>
+      <w:tblStyleColBandSize w:val="1"/>
+      <w:tblInd w:w="0" w:type="dxa"/>
+      <w:tblBorders>
+        <w:top w:val="single" w:sz="8" w:space="0" w:color="4F81BD" w:themeColor="accent1"/>
+        <w:bottom w:val="single" w:sz="8" w:space="0" w:color="4F81BD" w:themeColor="accent1"/>
+      </w:tblBorders>
+      <w:tblCellMar>
+        <w:top w:w="0" w:type="dxa"/>
+        <w:left w:w="108" w:type="dxa"/>
+        <w:bottom w:w="0" w:type="dxa"/>
+        <w:right w:w="108" w:type="dxa"/>
+      </w:tblCellMar>
+    </w:tblPr>
+    <w:tblStylePr w:type="firstRow">
+      <w:pPr>
+        <w:spacing w:before="0" w:after="0" w:line="240" w:lineRule="auto"/>
+      </w:pPr>
+      <w:rPr>
+        <w:b/>
+        <w:bCs/>
+      </w:rPr>
+      <w:tblPr/>
+      <w:tcPr>
+        <w:tcBorders>
+          <w:top w:val="single" w:sz="8" w:space="0" w:color="4F81BD" w:themeColor="accent1"/>
+          <w:left w:val="nil"/>
+          <w:bottom w:val="single" w:sz="8" w:space="0" w:color="4F81BD" w:themeColor="accent1"/>
+          <w:right w:val="nil"/>
+          <w:insideH w:val="nil"/>
+          <w:insideV w:val="nil"/>
+        </w:tcBorders>
+      </w:tcPr>
+    </w:tblStylePr>
+    <w:tblStylePr w:type="lastRow">
+      <w:pPr>
+        <w:spacing w:before="0" w:after="0" w:line="240" w:lineRule="auto"/>
+      </w:pPr>
+      <w:rPr>
+        <w:b/>
+        <w:bCs/>
+      </w:rPr>
+      <w:tblPr/>
+      <w:tcPr>
+        <w:tcBorders>
+          <w:top w:val="single" w:sz="8" w:space="0" w:color="4F81BD" w:themeColor="accent1"/>
+          <w:left w:val="nil"/>
+          <w:bottom w:val="single" w:sz="8" w:space="0" w:color="4F81BD" w:themeColor="accent1"/>
+          <w:right w:val="nil"/>
+          <w:insideH w:val="nil"/>
+          <w:insideV w:val="nil"/>
+        </w:tcBorders>
+      </w:tcPr>
+    </w:tblStylePr>
+    <w:tblStylePr w:type="firstCol">
+      <w:rPr>
+        <w:b/>
+        <w:bCs/>
+      </w:rPr>
+    </w:tblStylePr>
+    <w:tblStylePr w:type="lastCol">
+      <w:rPr>
+        <w:b/>
+        <w:bCs/>
+      </w:rPr>
+    </w:tblStylePr>
+    <w:tblStylePr w:type="band1Vert">
+      <w:tblPr/>
+      <w:tcPr>
+        <w:tcBorders>
+          <w:left w:val="nil"/>
+          <w:right w:val="nil"/>
+          <w:insideH w:val="nil"/>
+          <w:insideV w:val="nil"/>
+        </w:tcBorders>
+        <w:shd w:val="clear" w:color="auto" w:fill="D3DFEE" w:themeFill="accent1" w:themeFillTint="3F"/>
+      </w:tcPr>
+    </w:tblStylePr>
+    <w:tblStylePr w:type="band1Horz">
+      <w:tblPr/>
+      <w:tcPr>
+        <w:tcBorders>
+          <w:left w:val="nil"/>
+          <w:right w:val="nil"/>
+          <w:insideH w:val="nil"/>
+          <w:insideV w:val="nil"/>
+        </w:tcBorders>
+        <w:shd w:val="clear" w:color="auto" w:fill="D3DFEE" w:themeFill="accent1" w:themeFillTint="3F"/>
+      </w:tcPr>
+    </w:tblStylePr>
+  </w:style>
 </w:styles>
 </file>
 
@@ -5597,6 +6058,135 @@
       <w:contextualSpacing/>
     </w:pPr>
   </w:style>
+  <w:style w:type="table" w:styleId="Tabellenraster">
+    <w:name w:val="Table Grid"/>
+    <w:basedOn w:val="NormaleTabelle"/>
+    <w:uiPriority w:val="59"/>
+    <w:rsid w:val="006F2A25"/>
+    <w:pPr>
+      <w:spacing w:after="0" w:line="240" w:lineRule="auto"/>
+    </w:pPr>
+    <w:tblPr>
+      <w:tblInd w:w="0" w:type="dxa"/>
+      <w:tblBorders>
+        <w:top w:val="single" w:sz="4" w:space="0" w:color="auto"/>
+        <w:left w:val="single" w:sz="4" w:space="0" w:color="auto"/>
+        <w:bottom w:val="single" w:sz="4" w:space="0" w:color="auto"/>
+        <w:right w:val="single" w:sz="4" w:space="0" w:color="auto"/>
+        <w:insideH w:val="single" w:sz="4" w:space="0" w:color="auto"/>
+        <w:insideV w:val="single" w:sz="4" w:space="0" w:color="auto"/>
+      </w:tblBorders>
+      <w:tblCellMar>
+        <w:top w:w="0" w:type="dxa"/>
+        <w:left w:w="108" w:type="dxa"/>
+        <w:bottom w:w="0" w:type="dxa"/>
+        <w:right w:w="108" w:type="dxa"/>
+      </w:tblCellMar>
+    </w:tblPr>
+  </w:style>
+  <w:style w:type="table" w:styleId="HelleSchattierung-Akzent1">
+    <w:name w:val="Light Shading Accent 1"/>
+    <w:basedOn w:val="NormaleTabelle"/>
+    <w:uiPriority w:val="60"/>
+    <w:rsid w:val="006F2A25"/>
+    <w:pPr>
+      <w:spacing w:after="0" w:line="240" w:lineRule="auto"/>
+    </w:pPr>
+    <w:rPr>
+      <w:color w:val="365F91" w:themeColor="accent1" w:themeShade="BF"/>
+    </w:rPr>
+    <w:tblPr>
+      <w:tblStyleRowBandSize w:val="1"/>
+      <w:tblStyleColBandSize w:val="1"/>
+      <w:tblInd w:w="0" w:type="dxa"/>
+      <w:tblBorders>
+        <w:top w:val="single" w:sz="8" w:space="0" w:color="4F81BD" w:themeColor="accent1"/>
+        <w:bottom w:val="single" w:sz="8" w:space="0" w:color="4F81BD" w:themeColor="accent1"/>
+      </w:tblBorders>
+      <w:tblCellMar>
+        <w:top w:w="0" w:type="dxa"/>
+        <w:left w:w="108" w:type="dxa"/>
+        <w:bottom w:w="0" w:type="dxa"/>
+        <w:right w:w="108" w:type="dxa"/>
+      </w:tblCellMar>
+    </w:tblPr>
+    <w:tblStylePr w:type="firstRow">
+      <w:pPr>
+        <w:spacing w:before="0" w:after="0" w:line="240" w:lineRule="auto"/>
+      </w:pPr>
+      <w:rPr>
+        <w:b/>
+        <w:bCs/>
+      </w:rPr>
+      <w:tblPr/>
+      <w:tcPr>
+        <w:tcBorders>
+          <w:top w:val="single" w:sz="8" w:space="0" w:color="4F81BD" w:themeColor="accent1"/>
+          <w:left w:val="nil"/>
+          <w:bottom w:val="single" w:sz="8" w:space="0" w:color="4F81BD" w:themeColor="accent1"/>
+          <w:right w:val="nil"/>
+          <w:insideH w:val="nil"/>
+          <w:insideV w:val="nil"/>
+        </w:tcBorders>
+      </w:tcPr>
+    </w:tblStylePr>
+    <w:tblStylePr w:type="lastRow">
+      <w:pPr>
+        <w:spacing w:before="0" w:after="0" w:line="240" w:lineRule="auto"/>
+      </w:pPr>
+      <w:rPr>
+        <w:b/>
+        <w:bCs/>
+      </w:rPr>
+      <w:tblPr/>
+      <w:tcPr>
+        <w:tcBorders>
+          <w:top w:val="single" w:sz="8" w:space="0" w:color="4F81BD" w:themeColor="accent1"/>
+          <w:left w:val="nil"/>
+          <w:bottom w:val="single" w:sz="8" w:space="0" w:color="4F81BD" w:themeColor="accent1"/>
+          <w:right w:val="nil"/>
+          <w:insideH w:val="nil"/>
+          <w:insideV w:val="nil"/>
+        </w:tcBorders>
+      </w:tcPr>
+    </w:tblStylePr>
+    <w:tblStylePr w:type="firstCol">
+      <w:rPr>
+        <w:b/>
+        <w:bCs/>
+      </w:rPr>
+    </w:tblStylePr>
+    <w:tblStylePr w:type="lastCol">
+      <w:rPr>
+        <w:b/>
+        <w:bCs/>
+      </w:rPr>
+    </w:tblStylePr>
+    <w:tblStylePr w:type="band1Vert">
+      <w:tblPr/>
+      <w:tcPr>
+        <w:tcBorders>
+          <w:left w:val="nil"/>
+          <w:right w:val="nil"/>
+          <w:insideH w:val="nil"/>
+          <w:insideV w:val="nil"/>
+        </w:tcBorders>
+        <w:shd w:val="clear" w:color="auto" w:fill="D3DFEE" w:themeFill="accent1" w:themeFillTint="3F"/>
+      </w:tcPr>
+    </w:tblStylePr>
+    <w:tblStylePr w:type="band1Horz">
+      <w:tblPr/>
+      <w:tcPr>
+        <w:tcBorders>
+          <w:left w:val="nil"/>
+          <w:right w:val="nil"/>
+          <w:insideH w:val="nil"/>
+          <w:insideV w:val="nil"/>
+        </w:tcBorders>
+        <w:shd w:val="clear" w:color="auto" w:fill="D3DFEE" w:themeFill="accent1" w:themeFillTint="3F"/>
+      </w:tcPr>
+    </w:tblStylePr>
+  </w:style>
 </w:styles>
 </file>
 
@@ -5716,9 +6306,8 @@
     <w:panose1 w:val="020B0604030504040204"/>
     <w:charset w:val="00"/>
     <w:family w:val="swiss"/>
-    <w:notTrueType/>
     <w:pitch w:val="variable"/>
-    <w:sig w:usb0="00000003" w:usb1="00000000" w:usb2="00000000" w:usb3="00000000" w:csb0="00000001" w:csb1="00000000"/>
+    <w:sig w:usb0="E1002EFF" w:usb1="C000605B" w:usb2="00000029" w:usb3="00000000" w:csb0="000101FF" w:csb1="00000000"/>
   </w:font>
 </w:fonts>
 </file>
@@ -5738,10 +6327,11 @@
   </w:compat>
   <w:rsids>
     <w:rsidRoot w:val="00085885"/>
-    <w:rsid w:val="00000F23"/>
+    <w:rsid w:val="000447AE"/>
     <w:rsid w:val="00085885"/>
     <w:rsid w:val="002F325C"/>
     <w:rsid w:val="004A608E"/>
+    <w:rsid w:val="005C2AF0"/>
     <w:rsid w:val="006C6F85"/>
     <w:rsid w:val="0090539B"/>
     <w:rsid w:val="00CD2C4A"/>
@@ -6459,7 +7049,7 @@
 </file>
 
 <file path=customXml/itemProps1.xml><?xml version="1.0" encoding="utf-8"?>
-<ds:datastoreItem xmlns:ds="http://schemas.openxmlformats.org/officeDocument/2006/customXml" ds:itemID="{7D359524-6766-4D01-837F-340C016C0921}">
+<ds:datastoreItem xmlns:ds="http://schemas.openxmlformats.org/officeDocument/2006/customXml" ds:itemID="{DD7FF53D-A249-4F3F-84DA-383101C0F883}">
   <ds:schemaRefs>
     <ds:schemaRef ds:uri="http://schemas.openxmlformats.org/officeDocument/2006/bibliography"/>
   </ds:schemaRefs>

</xml_diff>

<commit_message>
Paketuebersichtsdiagramm.jpg renamed Benutzerhandbuch.docx edited
</commit_message>
<xml_diff>
--- a/docs/Dokumentation Timebox 1/Benutzerhandbuch.docx
+++ b/docs/Dokumentation Timebox 1/Benutzerhandbuch.docx
@@ -2,192 +2,134 @@
 <file path=word/document.xml><?xml version="1.0" encoding="utf-8"?>
 <w:document xmlns:wpc="http://schemas.microsoft.com/office/word/2010/wordprocessingCanvas" xmlns:mc="http://schemas.openxmlformats.org/markup-compatibility/2006" xmlns:o="urn:schemas-microsoft-com:office:office" xmlns:r="http://schemas.openxmlformats.org/officeDocument/2006/relationships" xmlns:m="http://schemas.openxmlformats.org/officeDocument/2006/math" xmlns:v="urn:schemas-microsoft-com:vml" xmlns:wp14="http://schemas.microsoft.com/office/word/2010/wordprocessingDrawing" xmlns:wp="http://schemas.openxmlformats.org/drawingml/2006/wordprocessingDrawing" xmlns:w10="urn:schemas-microsoft-com:office:word" xmlns:w="http://schemas.openxmlformats.org/wordprocessingml/2006/main" xmlns:w14="http://schemas.microsoft.com/office/word/2010/wordml" xmlns:wpg="http://schemas.microsoft.com/office/word/2010/wordprocessingGroup" xmlns:wpi="http://schemas.microsoft.com/office/word/2010/wordprocessingInk" xmlns:wne="http://schemas.microsoft.com/office/word/2006/wordml" xmlns:wps="http://schemas.microsoft.com/office/word/2010/wordprocessingShape" mc:Ignorable="w14 wp14">
   <w:body>
-    <w:p>
-      <w:pPr>
-        <w:pStyle w:val="KeinLeerraum"/>
+    <w:p/>
+    <w:p/>
+    <w:p/>
+    <w:p/>
+    <w:p>
+      <w:r>
         <w:rPr>
-          <w:b/>
-          <w:sz w:val="56"/>
+          <w:noProof/>
+          <w:color w:val="7693AC"/>
+          <w:sz w:val="40"/>
+          <w:lang w:eastAsia="de-AT"/>
         </w:rPr>
-      </w:pPr>
-    </w:p>
-    <w:tbl>
-      <w:tblPr>
-        <w:tblpPr w:leftFromText="187" w:rightFromText="187" w:horzAnchor="margin" w:tblpXSpec="center" w:tblpY="2881"/>
-        <w:tblW w:w="4000" w:type="pct"/>
-        <w:tblBorders>
-          <w:left w:val="single" w:sz="18" w:space="0" w:color="4F81BD" w:themeColor="accent1"/>
-        </w:tblBorders>
-        <w:tblLook w:val="04A0" w:firstRow="1" w:lastRow="0" w:firstColumn="1" w:lastColumn="0" w:noHBand="0" w:noVBand="1"/>
-      </w:tblPr>
-      <w:tblGrid>
-        <w:gridCol w:w="7442"/>
-      </w:tblGrid>
-      <w:tr>
-        <w:tc>
-          <w:tcPr>
-            <w:tcW w:w="7672" w:type="dxa"/>
-            <w:tcMar>
-              <w:top w:w="216" w:type="dxa"/>
-              <w:left w:w="115" w:type="dxa"/>
-              <w:bottom w:w="216" w:type="dxa"/>
-              <w:right w:w="115" w:type="dxa"/>
-            </w:tcMar>
-          </w:tcPr>
-          <w:p>
-            <w:pPr>
-              <w:pStyle w:val="KeinLeerraum"/>
-              <w:rPr>
-                <w:rFonts w:asciiTheme="majorHAnsi" w:eastAsiaTheme="majorEastAsia" w:hAnsiTheme="majorHAnsi" w:cstheme="majorBidi"/>
-                <w:sz w:val="24"/>
-              </w:rPr>
-            </w:pPr>
-            <w:sdt>
-              <w:sdtPr>
-                <w:rPr>
-                  <w:rFonts w:asciiTheme="majorHAnsi" w:eastAsiaTheme="majorEastAsia" w:hAnsiTheme="majorHAnsi" w:cstheme="majorBidi"/>
-                  <w:sz w:val="28"/>
-                </w:rPr>
-                <w:alias w:val="Firma"/>
-                <w:id w:val="13406915"/>
-                <w:placeholder>
-                  <w:docPart w:val="4EF61625810A48B98C60A1D4798614FA"/>
-                </w:placeholder>
-                <w:dataBinding w:prefixMappings="xmlns:ns0='http://schemas.openxmlformats.org/officeDocument/2006/extended-properties'" w:xpath="/ns0:Properties[1]/ns0:Company[1]" w:storeItemID="{6668398D-A668-4E3E-A5EB-62B293D839F1}"/>
-                <w:text/>
-              </w:sdtPr>
-              <w:sdtEndPr/>
-              <w:sdtContent>
-                <w:r>
-                  <w:rPr>
-                    <w:rFonts w:asciiTheme="majorHAnsi" w:eastAsiaTheme="majorEastAsia" w:hAnsiTheme="majorHAnsi" w:cstheme="majorBidi"/>
-                    <w:sz w:val="28"/>
-                  </w:rPr>
-                  <w:t>A-Team</w:t>
-                </w:r>
-              </w:sdtContent>
-            </w:sdt>
-          </w:p>
-        </w:tc>
-      </w:tr>
-      <w:tr>
-        <w:tc>
-          <w:tcPr>
-            <w:tcW w:w="7672" w:type="dxa"/>
-          </w:tcPr>
-          <w:sdt>
-            <w:sdtPr>
-              <w:rPr>
-                <w:rFonts w:asciiTheme="majorHAnsi" w:eastAsiaTheme="majorEastAsia" w:hAnsiTheme="majorHAnsi" w:cstheme="majorBidi"/>
-                <w:color w:val="4F81BD" w:themeColor="accent1"/>
-                <w:sz w:val="96"/>
-                <w:szCs w:val="80"/>
-              </w:rPr>
-              <w:alias w:val="Titel"/>
-              <w:id w:val="13406919"/>
-              <w:placeholder>
-                <w:docPart w:val="CBAB61DC79EB43E59F1D6AD74A7504BE"/>
-              </w:placeholder>
-              <w:dataBinding w:prefixMappings="xmlns:ns0='http://schemas.openxmlformats.org/package/2006/metadata/core-properties' xmlns:ns1='http://purl.org/dc/elements/1.1/'" w:xpath="/ns0:coreProperties[1]/ns1:title[1]" w:storeItemID="{6C3C8BC8-F283-45AE-878A-BAB7291924A1}"/>
-              <w:text/>
-            </w:sdtPr>
-            <w:sdtEndPr/>
-            <w:sdtContent>
-              <w:p>
-                <w:pPr>
-                  <w:pStyle w:val="KeinLeerraum"/>
-                  <w:rPr>
-                    <w:rFonts w:asciiTheme="majorHAnsi" w:eastAsiaTheme="majorEastAsia" w:hAnsiTheme="majorHAnsi" w:cstheme="majorBidi"/>
-                    <w:color w:val="4F81BD" w:themeColor="accent1"/>
-                    <w:sz w:val="96"/>
-                    <w:szCs w:val="80"/>
-                  </w:rPr>
-                </w:pPr>
-                <w:proofErr w:type="spellStart"/>
-                <w:r>
-                  <w:rPr>
-                    <w:rFonts w:asciiTheme="majorHAnsi" w:eastAsiaTheme="majorEastAsia" w:hAnsiTheme="majorHAnsi" w:cstheme="majorBidi"/>
-                    <w:color w:val="4F81BD" w:themeColor="accent1"/>
-                    <w:sz w:val="96"/>
-                    <w:szCs w:val="80"/>
-                  </w:rPr>
-                  <w:t>EasyDiet</w:t>
-                </w:r>
-                <w:proofErr w:type="spellEnd"/>
-              </w:p>
-            </w:sdtContent>
-          </w:sdt>
-        </w:tc>
-      </w:tr>
-      <w:tr>
-        <w:sdt>
-          <w:sdtPr>
-            <w:rPr>
-              <w:rFonts w:asciiTheme="majorHAnsi" w:eastAsiaTheme="majorEastAsia" w:hAnsiTheme="majorHAnsi" w:cstheme="majorBidi"/>
-              <w:sz w:val="24"/>
-            </w:rPr>
-            <w:alias w:val="Untertitel"/>
-            <w:id w:val="13406923"/>
-            <w:dataBinding w:prefixMappings="xmlns:ns0='http://schemas.openxmlformats.org/package/2006/metadata/core-properties' xmlns:ns1='http://purl.org/dc/elements/1.1/'" w:xpath="/ns0:coreProperties[1]/ns1:subject[1]" w:storeItemID="{6C3C8BC8-F283-45AE-878A-BAB7291924A1}"/>
-            <w:text/>
-          </w:sdtPr>
-          <w:sdtEndPr/>
-          <w:sdtContent>
-            <w:tc>
-              <w:tcPr>
-                <w:tcW w:w="7672" w:type="dxa"/>
-                <w:tcMar>
-                  <w:top w:w="216" w:type="dxa"/>
-                  <w:left w:w="115" w:type="dxa"/>
-                  <w:bottom w:w="216" w:type="dxa"/>
-                  <w:right w:w="115" w:type="dxa"/>
-                </w:tcMar>
-              </w:tcPr>
-              <w:p>
-                <w:pPr>
-                  <w:pStyle w:val="KeinLeerraum"/>
-                  <w:rPr>
-                    <w:rFonts w:asciiTheme="majorHAnsi" w:eastAsiaTheme="majorEastAsia" w:hAnsiTheme="majorHAnsi" w:cstheme="majorBidi"/>
-                    <w:sz w:val="24"/>
-                  </w:rPr>
-                </w:pPr>
-                <w:r>
-                  <w:rPr>
-                    <w:rFonts w:asciiTheme="majorHAnsi" w:eastAsiaTheme="majorEastAsia" w:hAnsiTheme="majorHAnsi" w:cstheme="majorBidi"/>
-                    <w:sz w:val="24"/>
-                  </w:rPr>
-                  <w:t>Handbuch für Anwender</w:t>
-                </w:r>
-              </w:p>
-            </w:tc>
-          </w:sdtContent>
-        </w:sdt>
-      </w:tr>
-    </w:tbl>
+        <w:drawing>
+          <wp:anchor distT="0" distB="0" distL="114300" distR="114300" simplePos="0" relativeHeight="251685888" behindDoc="1" locked="0" layoutInCell="1" allowOverlap="1" wp14:anchorId="1D2C227C" wp14:editId="4133AD03">
+            <wp:simplePos x="0" y="0"/>
+            <wp:positionH relativeFrom="margin">
+              <wp:posOffset>882650</wp:posOffset>
+            </wp:positionH>
+            <wp:positionV relativeFrom="margin">
+              <wp:posOffset>1420495</wp:posOffset>
+            </wp:positionV>
+            <wp:extent cx="4006215" cy="3394710"/>
+            <wp:effectExtent l="0" t="0" r="0" b="0"/>
+            <wp:wrapTight wrapText="bothSides">
+              <wp:wrapPolygon edited="0">
+                <wp:start x="0" y="0"/>
+                <wp:lineTo x="0" y="21455"/>
+                <wp:lineTo x="21466" y="21455"/>
+                <wp:lineTo x="21466" y="0"/>
+                <wp:lineTo x="0" y="0"/>
+              </wp:wrapPolygon>
+            </wp:wrapTight>
+            <wp:docPr id="23" name="Grafik 23"/>
+            <wp:cNvGraphicFramePr>
+              <a:graphicFrameLocks xmlns:a="http://schemas.openxmlformats.org/drawingml/2006/main" noChangeAspect="1"/>
+            </wp:cNvGraphicFramePr>
+            <a:graphic xmlns:a="http://schemas.openxmlformats.org/drawingml/2006/main">
+              <a:graphicData uri="http://schemas.openxmlformats.org/drawingml/2006/picture">
+                <pic:pic xmlns:pic="http://schemas.openxmlformats.org/drawingml/2006/picture">
+                  <pic:nvPicPr>
+                    <pic:cNvPr id="0" name="Logo.png"/>
+                    <pic:cNvPicPr/>
+                  </pic:nvPicPr>
+                  <pic:blipFill rotWithShape="1">
+                    <a:blip r:embed="rId7">
+                      <a:extLst>
+                        <a:ext uri="{28A0092B-C50C-407E-A947-70E740481C1C}">
+                          <a14:useLocalDpi xmlns:a14="http://schemas.microsoft.com/office/drawing/2010/main" val="0"/>
+                        </a:ext>
+                      </a:extLst>
+                    </a:blip>
+                    <a:srcRect b="15313"/>
+                    <a:stretch/>
+                  </pic:blipFill>
+                  <pic:spPr bwMode="auto">
+                    <a:xfrm>
+                      <a:off x="0" y="0"/>
+                      <a:ext cx="4006215" cy="3394710"/>
+                    </a:xfrm>
+                    <a:prstGeom prst="rect">
+                      <a:avLst/>
+                    </a:prstGeom>
+                    <a:ln>
+                      <a:noFill/>
+                    </a:ln>
+                    <a:extLst>
+                      <a:ext uri="{53640926-AAD7-44D8-BBD7-CCE9431645EC}">
+                        <a14:shadowObscured xmlns:a14="http://schemas.microsoft.com/office/drawing/2010/main"/>
+                      </a:ext>
+                    </a:extLst>
+                  </pic:spPr>
+                </pic:pic>
+              </a:graphicData>
+            </a:graphic>
+            <wp14:sizeRelH relativeFrom="margin">
+              <wp14:pctWidth>0</wp14:pctWidth>
+            </wp14:sizeRelH>
+            <wp14:sizeRelV relativeFrom="margin">
+              <wp14:pctHeight>0</wp14:pctHeight>
+            </wp14:sizeRelV>
+          </wp:anchor>
+        </w:drawing>
+      </w:r>
+    </w:p>
+    <w:p/>
+    <w:p/>
+    <w:p/>
+    <w:p/>
+    <w:p/>
+    <w:p/>
+    <w:p/>
+    <w:p/>
+    <w:p/>
+    <w:p>
+      <w:pPr>
+        <w:jc w:val="center"/>
+        <w:rPr>
+          <w:color w:val="7693AC"/>
+          <w:sz w:val="40"/>
+        </w:rPr>
+      </w:pPr>
+      <w:r>
+        <w:rPr>
+          <w:color w:val="7693AC"/>
+          <w:sz w:val="40"/>
+        </w:rPr>
+        <w:t>Handbuch für Anwender | A-Team</w:t>
+      </w:r>
+    </w:p>
     <w:p>
       <w:pPr>
         <w:rPr>
           <w:rFonts w:asciiTheme="majorHAnsi" w:eastAsiaTheme="majorEastAsia" w:hAnsiTheme="majorHAnsi" w:cstheme="majorBidi"/>
-          <w:color w:val="17365D" w:themeColor="text2" w:themeShade="BF"/>
-          <w:spacing w:val="5"/>
-          <w:kern w:val="28"/>
-          <w:sz w:val="56"/>
-          <w:szCs w:val="52"/>
+          <w:b/>
+          <w:bCs/>
+          <w:color w:val="365F91" w:themeColor="accent1" w:themeShade="BF"/>
+          <w:sz w:val="32"/>
+          <w:szCs w:val="28"/>
         </w:rPr>
       </w:pPr>
       <w:r>
         <w:br w:type="page"/>
       </w:r>
     </w:p>
+    <w:bookmarkStart w:id="0" w:name="_Toc291599986" w:displacedByCustomXml="next"/>
     <w:sdt>
       <w:sdtPr>
         <w:rPr>
-          <w:rFonts w:asciiTheme="minorHAnsi" w:eastAsiaTheme="minorHAnsi" w:hAnsiTheme="minorHAnsi" w:cstheme="minorBidi"/>
-          <w:b w:val="0"/>
-          <w:bCs w:val="0"/>
-          <w:color w:val="auto"/>
-          <w:sz w:val="24"/>
-          <w:szCs w:val="22"/>
           <w:lang w:val="de-DE"/>
         </w:rPr>
         <w:id w:val="-1303382114"/>
@@ -196,17 +138,11 @@
           <w:docPartUnique/>
         </w:docPartObj>
       </w:sdtPr>
-      <w:sdtEndPr/>
       <w:sdtContent>
         <w:p>
           <w:pPr>
-            <w:pStyle w:val="berschrift1"/>
-            <w:numPr>
-              <w:ilvl w:val="0"/>
-              <w:numId w:val="0"/>
-            </w:numPr>
             <w:rPr>
-              <w:sz w:val="32"/>
+              <w:lang w:val="de-DE"/>
             </w:rPr>
           </w:pPr>
         </w:p>
@@ -233,7 +169,7 @@
           <w:r>
             <w:fldChar w:fldCharType="separate"/>
           </w:r>
-          <w:hyperlink w:anchor="_Toc291591156" w:history="1">
+          <w:hyperlink w:anchor="_Toc291599986" w:history="1">
             <w:r>
               <w:rPr>
                 <w:rStyle w:val="Hyperlink"/>
@@ -276,7 +212,7 @@
                 <w:noProof/>
                 <w:webHidden/>
               </w:rPr>
-              <w:instrText xml:space="preserve"> PAGEREF _Toc291591156 \h </w:instrText>
+              <w:instrText xml:space="preserve"> PAGEREF _Toc291599986 \h </w:instrText>
             </w:r>
             <w:r>
               <w:rPr>
@@ -296,7 +232,7 @@
                 <w:noProof/>
                 <w:webHidden/>
               </w:rPr>
-              <w:t>3</w:t>
+              <w:t>2</w:t>
             </w:r>
             <w:r>
               <w:rPr>
@@ -321,7 +257,7 @@
               <w:lang w:eastAsia="de-AT"/>
             </w:rPr>
           </w:pPr>
-          <w:hyperlink w:anchor="_Toc291591157" w:history="1">
+          <w:hyperlink w:anchor="_Toc291599987" w:history="1">
             <w:r>
               <w:rPr>
                 <w:rStyle w:val="Hyperlink"/>
@@ -364,7 +300,7 @@
                 <w:noProof/>
                 <w:webHidden/>
               </w:rPr>
-              <w:instrText xml:space="preserve"> PAGEREF _Toc291591157 \h </w:instrText>
+              <w:instrText xml:space="preserve"> PAGEREF _Toc291599987 \h </w:instrText>
             </w:r>
             <w:r>
               <w:rPr>
@@ -409,7 +345,7 @@
               <w:lang w:eastAsia="de-AT"/>
             </w:rPr>
           </w:pPr>
-          <w:hyperlink w:anchor="_Toc291591158" w:history="1">
+          <w:hyperlink w:anchor="_Toc291599988" w:history="1">
             <w:r>
               <w:rPr>
                 <w:rStyle w:val="Hyperlink"/>
@@ -452,7 +388,7 @@
                 <w:noProof/>
                 <w:webHidden/>
               </w:rPr>
-              <w:instrText xml:space="preserve"> PAGEREF _Toc291591158 \h </w:instrText>
+              <w:instrText xml:space="preserve"> PAGEREF _Toc291599988 \h </w:instrText>
             </w:r>
             <w:r>
               <w:rPr>
@@ -497,7 +433,7 @@
               <w:lang w:eastAsia="de-AT"/>
             </w:rPr>
           </w:pPr>
-          <w:hyperlink w:anchor="_Toc291591159" w:history="1">
+          <w:hyperlink w:anchor="_Toc291599989" w:history="1">
             <w:r>
               <w:rPr>
                 <w:rStyle w:val="Hyperlink"/>
@@ -540,7 +476,7 @@
                 <w:noProof/>
                 <w:webHidden/>
               </w:rPr>
-              <w:instrText xml:space="preserve"> PAGEREF _Toc291591159 \h </w:instrText>
+              <w:instrText xml:space="preserve"> PAGEREF _Toc291599989 \h </w:instrText>
             </w:r>
             <w:r>
               <w:rPr>
@@ -585,7 +521,7 @@
               <w:lang w:eastAsia="de-AT"/>
             </w:rPr>
           </w:pPr>
-          <w:hyperlink w:anchor="_Toc291591160" w:history="1">
+          <w:hyperlink w:anchor="_Toc291599990" w:history="1">
             <w:r>
               <w:rPr>
                 <w:rStyle w:val="Hyperlink"/>
@@ -628,7 +564,7 @@
                 <w:noProof/>
                 <w:webHidden/>
               </w:rPr>
-              <w:instrText xml:space="preserve"> PAGEREF _Toc291591160 \h </w:instrText>
+              <w:instrText xml:space="preserve"> PAGEREF _Toc291599990 \h </w:instrText>
             </w:r>
             <w:r>
               <w:rPr>
@@ -673,7 +609,7 @@
               <w:lang w:eastAsia="de-AT"/>
             </w:rPr>
           </w:pPr>
-          <w:hyperlink w:anchor="_Toc291591161" w:history="1">
+          <w:hyperlink w:anchor="_Toc291599991" w:history="1">
             <w:r>
               <w:rPr>
                 <w:rStyle w:val="Hyperlink"/>
@@ -716,7 +652,7 @@
                 <w:noProof/>
                 <w:webHidden/>
               </w:rPr>
-              <w:instrText xml:space="preserve"> PAGEREF _Toc291591161 \h </w:instrText>
+              <w:instrText xml:space="preserve"> PAGEREF _Toc291599991 \h </w:instrText>
             </w:r>
             <w:r>
               <w:rPr>
@@ -761,7 +697,7 @@
               <w:lang w:eastAsia="de-AT"/>
             </w:rPr>
           </w:pPr>
-          <w:hyperlink w:anchor="_Toc291591162" w:history="1">
+          <w:hyperlink w:anchor="_Toc291599992" w:history="1">
             <w:r>
               <w:rPr>
                 <w:rStyle w:val="Hyperlink"/>
@@ -804,7 +740,7 @@
                 <w:noProof/>
                 <w:webHidden/>
               </w:rPr>
-              <w:instrText xml:space="preserve"> PAGEREF _Toc291591162 \h </w:instrText>
+              <w:instrText xml:space="preserve"> PAGEREF _Toc291599992 \h </w:instrText>
             </w:r>
             <w:r>
               <w:rPr>
@@ -849,7 +785,7 @@
               <w:lang w:eastAsia="de-AT"/>
             </w:rPr>
           </w:pPr>
-          <w:hyperlink w:anchor="_Toc291591163" w:history="1">
+          <w:hyperlink w:anchor="_Toc291599993" w:history="1">
             <w:r>
               <w:rPr>
                 <w:rStyle w:val="Hyperlink"/>
@@ -892,7 +828,7 @@
                 <w:noProof/>
                 <w:webHidden/>
               </w:rPr>
-              <w:instrText xml:space="preserve"> PAGEREF _Toc291591163 \h </w:instrText>
+              <w:instrText xml:space="preserve"> PAGEREF _Toc291599993 \h </w:instrText>
             </w:r>
             <w:r>
               <w:rPr>
@@ -937,7 +873,7 @@
               <w:lang w:eastAsia="de-AT"/>
             </w:rPr>
           </w:pPr>
-          <w:hyperlink w:anchor="_Toc291591164" w:history="1">
+          <w:hyperlink w:anchor="_Toc291599994" w:history="1">
             <w:r>
               <w:rPr>
                 <w:rStyle w:val="Hyperlink"/>
@@ -980,7 +916,7 @@
                 <w:noProof/>
                 <w:webHidden/>
               </w:rPr>
-              <w:instrText xml:space="preserve"> PAGEREF _Toc291591164 \h </w:instrText>
+              <w:instrText xml:space="preserve"> PAGEREF _Toc291599994 \h </w:instrText>
             </w:r>
             <w:r>
               <w:rPr>
@@ -1025,7 +961,7 @@
               <w:lang w:eastAsia="de-AT"/>
             </w:rPr>
           </w:pPr>
-          <w:hyperlink w:anchor="_Toc291591165" w:history="1">
+          <w:hyperlink w:anchor="_Toc291599995" w:history="1">
             <w:r>
               <w:rPr>
                 <w:rStyle w:val="Hyperlink"/>
@@ -1068,7 +1004,7 @@
                 <w:noProof/>
                 <w:webHidden/>
               </w:rPr>
-              <w:instrText xml:space="preserve"> PAGEREF _Toc291591165 \h </w:instrText>
+              <w:instrText xml:space="preserve"> PAGEREF _Toc291599995 \h </w:instrText>
             </w:r>
             <w:r>
               <w:rPr>
@@ -1113,7 +1049,7 @@
               <w:lang w:eastAsia="de-AT"/>
             </w:rPr>
           </w:pPr>
-          <w:hyperlink w:anchor="_Toc291591166" w:history="1">
+          <w:hyperlink w:anchor="_Toc291599996" w:history="1">
             <w:r>
               <w:rPr>
                 <w:rStyle w:val="Hyperlink"/>
@@ -1156,7 +1092,7 @@
                 <w:noProof/>
                 <w:webHidden/>
               </w:rPr>
-              <w:instrText xml:space="preserve"> PAGEREF _Toc291591166 \h </w:instrText>
+              <w:instrText xml:space="preserve"> PAGEREF _Toc291599996 \h </w:instrText>
             </w:r>
             <w:r>
               <w:rPr>
@@ -1201,7 +1137,7 @@
               <w:lang w:eastAsia="de-AT"/>
             </w:rPr>
           </w:pPr>
-          <w:hyperlink w:anchor="_Toc291591167" w:history="1">
+          <w:hyperlink w:anchor="_Toc291599997" w:history="1">
             <w:r>
               <w:rPr>
                 <w:rStyle w:val="Hyperlink"/>
@@ -1244,7 +1180,7 @@
                 <w:noProof/>
                 <w:webHidden/>
               </w:rPr>
-              <w:instrText xml:space="preserve"> PAGEREF _Toc291591167 \h </w:instrText>
+              <w:instrText xml:space="preserve"> PAGEREF _Toc291599997 \h </w:instrText>
             </w:r>
             <w:r>
               <w:rPr>
@@ -1276,6 +1212,11 @@
           </w:hyperlink>
         </w:p>
         <w:p>
+          <w:pPr>
+            <w:rPr>
+              <w:lang w:val="de-DE"/>
+            </w:rPr>
+          </w:pPr>
           <w:r>
             <w:rPr>
               <w:b/>
@@ -1287,6 +1228,7 @@
         </w:p>
       </w:sdtContent>
     </w:sdt>
+    <w:p/>
     <w:p>
       <w:pPr>
         <w:rPr>
@@ -1294,7 +1236,7 @@
           <w:b/>
           <w:bCs/>
           <w:color w:val="365F91" w:themeColor="accent1" w:themeShade="BF"/>
-          <w:sz w:val="32"/>
+          <w:sz w:val="28"/>
           <w:szCs w:val="28"/>
         </w:rPr>
       </w:pPr>
@@ -1306,7 +1248,6 @@
       <w:pPr>
         <w:pStyle w:val="berschrift1"/>
       </w:pPr>
-      <w:bookmarkStart w:id="0" w:name="_Toc291591156"/>
       <w:r>
         <w:lastRenderedPageBreak/>
         <w:t>Einführung</w:t>
@@ -1327,8 +1268,13 @@
         <w:t xml:space="preserve"> </w:t>
       </w:r>
       <w:r>
-        <w:t xml:space="preserve">erleichtert die Planung, Erstellung sowie die Verwaltung von Diäten, dadurch sollen ins besonders Diätassistenten bei ihrer Arbeit unterstützt werden. </w:t>
-      </w:r>
+        <w:t>erleichtert die Planung, Erstellung sowie die Verwaltung von Diäten, dadurch sollen ins besonders Diätassistenten bei ihrer Arbeit unterstützt werden.</w:t>
+      </w:r>
+      <w:r>
+        <w:t xml:space="preserve"> </w:t>
+      </w:r>
+      <w:bookmarkStart w:id="1" w:name="_GoBack"/>
+      <w:bookmarkEnd w:id="1"/>
       <w:proofErr w:type="spellStart"/>
       <w:r>
         <w:t>EasyDiet</w:t>
@@ -1358,23 +1304,23 @@
       <w:pPr>
         <w:pStyle w:val="berschrift1"/>
       </w:pPr>
-      <w:bookmarkStart w:id="1" w:name="_Toc291591157"/>
+      <w:bookmarkStart w:id="2" w:name="_Toc291599987"/>
       <w:r>
         <w:lastRenderedPageBreak/>
         <w:t>Produktinformationen</w:t>
       </w:r>
-      <w:bookmarkEnd w:id="1"/>
+      <w:bookmarkEnd w:id="2"/>
     </w:p>
     <w:p/>
     <w:p>
       <w:pPr>
         <w:pStyle w:val="berschrift2"/>
       </w:pPr>
-      <w:bookmarkStart w:id="2" w:name="_Toc291591158"/>
+      <w:bookmarkStart w:id="3" w:name="_Toc291599988"/>
       <w:r>
         <w:t>Leistungsumfang</w:t>
       </w:r>
-      <w:bookmarkEnd w:id="2"/>
+      <w:bookmarkEnd w:id="3"/>
       <w:r>
         <w:br/>
       </w:r>
@@ -1421,11 +1367,11 @@
       <w:pPr>
         <w:pStyle w:val="berschrift2"/>
       </w:pPr>
-      <w:bookmarkStart w:id="3" w:name="_Toc291591159"/>
+      <w:bookmarkStart w:id="4" w:name="_Toc291599989"/>
       <w:r>
         <w:t>Systemvoraussetzungen</w:t>
       </w:r>
-      <w:bookmarkEnd w:id="3"/>
+      <w:bookmarkEnd w:id="4"/>
       <w:r>
         <w:br/>
       </w:r>
@@ -1594,12 +1540,12 @@
       <w:pPr>
         <w:pStyle w:val="berschrift1"/>
       </w:pPr>
-      <w:bookmarkStart w:id="4" w:name="_Toc291591160"/>
+      <w:bookmarkStart w:id="5" w:name="_Toc291599990"/>
       <w:r>
         <w:lastRenderedPageBreak/>
         <w:t>Installation und Deinstallation</w:t>
       </w:r>
-      <w:bookmarkEnd w:id="4"/>
+      <w:bookmarkEnd w:id="5"/>
     </w:p>
     <w:p/>
     <w:p/>
@@ -1614,7 +1560,7 @@
         </w:rPr>
         <w:br w:type="page"/>
       </w:r>
-      <w:bookmarkStart w:id="5" w:name="_Toc291591161"/>
+      <w:bookmarkStart w:id="6" w:name="_Toc291599991"/>
       <w:proofErr w:type="spellStart"/>
       <w:r>
         <w:lastRenderedPageBreak/>
@@ -1624,7 +1570,7 @@
       <w:r>
         <w:t xml:space="preserve"> im Überblick</w:t>
       </w:r>
-      <w:bookmarkEnd w:id="5"/>
+      <w:bookmarkEnd w:id="6"/>
       <w:r>
         <w:br/>
       </w:r>
@@ -1671,11 +1617,11 @@
       <w:pPr>
         <w:pStyle w:val="berschrift2"/>
       </w:pPr>
-      <w:bookmarkStart w:id="6" w:name="_Toc291591162"/>
+      <w:bookmarkStart w:id="7" w:name="_Toc291599992"/>
       <w:r>
         <w:t>Navigation</w:t>
       </w:r>
-      <w:bookmarkEnd w:id="6"/>
+      <w:bookmarkEnd w:id="7"/>
     </w:p>
     <w:p/>
     <w:p>
@@ -1928,7 +1874,7 @@
                     <pic:cNvPicPr/>
                   </pic:nvPicPr>
                   <pic:blipFill rotWithShape="1">
-                    <a:blip r:embed="rId7"/>
+                    <a:blip r:embed="rId8"/>
                     <a:srcRect r="56642" b="81108"/>
                     <a:stretch/>
                   </pic:blipFill>
@@ -2064,23 +2010,23 @@
       <w:pPr>
         <w:pStyle w:val="berschrift2"/>
       </w:pPr>
-      <w:bookmarkStart w:id="7" w:name="_Toc291591163"/>
+      <w:bookmarkStart w:id="8" w:name="_Toc291599993"/>
       <w:r>
         <w:lastRenderedPageBreak/>
         <w:t>So wird es gemacht</w:t>
       </w:r>
-      <w:bookmarkEnd w:id="7"/>
+      <w:bookmarkEnd w:id="8"/>
     </w:p>
     <w:p/>
     <w:p>
       <w:pPr>
         <w:pStyle w:val="berschrift3"/>
       </w:pPr>
-      <w:bookmarkStart w:id="8" w:name="_Toc291591164"/>
+      <w:bookmarkStart w:id="9" w:name="_Toc291599994"/>
       <w:r>
         <w:t>Patient auswählen</w:t>
       </w:r>
-      <w:bookmarkEnd w:id="8"/>
+      <w:bookmarkEnd w:id="9"/>
       <w:r>
         <w:br/>
       </w:r>
@@ -2193,7 +2139,7 @@
                     <pic:cNvPicPr/>
                   </pic:nvPicPr>
                   <pic:blipFill rotWithShape="1">
-                    <a:blip r:embed="rId8"/>
+                    <a:blip r:embed="rId9"/>
                     <a:srcRect r="29858" b="45974"/>
                     <a:stretch/>
                   </pic:blipFill>
@@ -2255,12 +2201,12 @@
       <w:pPr>
         <w:pStyle w:val="berschrift3"/>
       </w:pPr>
-      <w:bookmarkStart w:id="9" w:name="_Toc291591165"/>
+      <w:bookmarkStart w:id="10" w:name="_Toc291599995"/>
       <w:r>
         <w:lastRenderedPageBreak/>
         <w:t>Diätbehandlung auswählen</w:t>
       </w:r>
-      <w:bookmarkEnd w:id="9"/>
+      <w:bookmarkEnd w:id="10"/>
       <w:r>
         <w:br/>
       </w:r>
@@ -2370,7 +2316,7 @@
                     <pic:cNvPicPr/>
                   </pic:nvPicPr>
                   <pic:blipFill rotWithShape="1">
-                    <a:blip r:embed="rId9"/>
+                    <a:blip r:embed="rId10"/>
                     <a:srcRect r="29705" b="5026"/>
                     <a:stretch/>
                   </pic:blipFill>
@@ -2420,7 +2366,7 @@
       <w:pPr>
         <w:pStyle w:val="berschrift3"/>
       </w:pPr>
-      <w:bookmarkStart w:id="10" w:name="_Toc291591166"/>
+      <w:bookmarkStart w:id="11" w:name="_Toc291599996"/>
       <w:r>
         <w:lastRenderedPageBreak/>
         <w:t xml:space="preserve">Diätplan </w:t>
@@ -2428,7 +2374,7 @@
       <w:r>
         <w:t>anzeigen</w:t>
       </w:r>
-      <w:bookmarkEnd w:id="10"/>
+      <w:bookmarkEnd w:id="11"/>
       <w:r>
         <w:br/>
       </w:r>
@@ -2521,8 +2467,8 @@
         </w:rPr>
         <w:drawing>
           <wp:inline distT="0" distB="0" distL="0" distR="0" wp14:anchorId="0F064474" wp14:editId="7E7CC99D">
-            <wp:extent cx="5760475" cy="3409950"/>
-            <wp:effectExtent l="0" t="0" r="0" b="0"/>
+            <wp:extent cx="4069715" cy="3405584"/>
+            <wp:effectExtent l="0" t="0" r="6985" b="4445"/>
             <wp:docPr id="6" name="Grafik 6"/>
             <wp:cNvGraphicFramePr>
               <a:graphicFrameLocks xmlns:a="http://schemas.openxmlformats.org/drawingml/2006/main" noChangeAspect="1"/>
@@ -2535,14 +2481,14 @@
                     <pic:cNvPicPr/>
                   </pic:nvPicPr>
                   <pic:blipFill rotWithShape="1">
-                    <a:blip r:embed="rId10"/>
-                    <a:srcRect b="5291"/>
+                    <a:blip r:embed="rId11"/>
+                    <a:srcRect r="29261" b="5291"/>
                     <a:stretch/>
                   </pic:blipFill>
                   <pic:spPr bwMode="auto">
                     <a:xfrm>
                       <a:off x="0" y="0"/>
-                      <a:ext cx="5760720" cy="3410095"/>
+                      <a:ext cx="4075105" cy="3410095"/>
                     </a:xfrm>
                     <a:prstGeom prst="rect">
                       <a:avLst/>
@@ -2603,12 +2549,12 @@
       <w:pPr>
         <w:pStyle w:val="berschrift3"/>
       </w:pPr>
-      <w:bookmarkStart w:id="11" w:name="_Toc291591167"/>
+      <w:bookmarkStart w:id="12" w:name="_Toc291599997"/>
       <w:r>
         <w:lastRenderedPageBreak/>
         <w:t>Diätplan anlegen</w:t>
       </w:r>
-      <w:bookmarkEnd w:id="11"/>
+      <w:bookmarkEnd w:id="12"/>
     </w:p>
     <w:p>
       <w:r>
@@ -2712,7 +2658,7 @@
                     <pic:cNvPicPr/>
                   </pic:nvPicPr>
                   <pic:blipFill rotWithShape="1">
-                    <a:blip r:embed="rId11"/>
+                    <a:blip r:embed="rId12"/>
                     <a:srcRect r="31214" b="9788"/>
                     <a:stretch/>
                   </pic:blipFill>
@@ -2762,10 +2708,26 @@
         <w:t xml:space="preserve"> machen</w:t>
       </w:r>
       <w:r>
-        <w:t>, können Sie diese bearbeiten. Jetzt können Sie sich einen Parameter auswählen und die entsprechenden einzuhaltenden Werte eingeben.</w:t>
+        <w:t>, können Sie diese bearbeiten. Jetzt können Sie sich einen Parameter auswählen und die entsprechenden einzuhaltenden Werte eingeben</w:t>
+      </w:r>
+      <w:r>
+        <w:t xml:space="preserve"> und deren Einheit</w:t>
+      </w:r>
+      <w:r>
+        <w:t>.</w:t>
+      </w:r>
+    </w:p>
+    <w:p>
+      <w:r>
+        <w:t>Wenn Sie einen Parameter löschen wollen, klicken Sie auf den Parameter in der Tabelle und anschließend auf den „Parameter löschen“ Button.</w:t>
       </w:r>
       <w:r>
         <w:br/>
+      </w:r>
+      <w:r>
+        <w:br/>
+      </w:r>
+      <w:r>
         <w:t>Die Operatoren bedeuten:</w:t>
       </w:r>
     </w:p>
@@ -2776,8 +2738,10 @@
         <w:tblLook w:val="04A0" w:firstRow="1" w:lastRow="0" w:firstColumn="1" w:lastColumn="0" w:noHBand="0" w:noVBand="1"/>
       </w:tblPr>
       <w:tblGrid>
-        <w:gridCol w:w="817"/>
-        <w:gridCol w:w="5245"/>
+        <w:gridCol w:w="1130"/>
+        <w:gridCol w:w="3332"/>
+        <w:gridCol w:w="2520"/>
+        <w:gridCol w:w="2306"/>
       </w:tblGrid>
       <w:tr>
         <w:trPr>
@@ -2786,38 +2750,53 @@
         <w:tc>
           <w:tcPr>
             <w:cnfStyle w:val="001000000000" w:firstRow="0" w:lastRow="0" w:firstColumn="1" w:lastColumn="0" w:oddVBand="0" w:evenVBand="0" w:oddHBand="0" w:evenHBand="0" w:firstRowFirstColumn="0" w:firstRowLastColumn="0" w:lastRowFirstColumn="0" w:lastRowLastColumn="0"/>
-            <w:tcW w:w="817" w:type="dxa"/>
+            <w:tcW w:w="1130" w:type="dxa"/>
           </w:tcPr>
           <w:p>
-            <w:pPr>
-              <w:rPr>
-                <w:b w:val="0"/>
-              </w:rPr>
-            </w:pPr>
-            <w:r>
-              <w:rPr>
-                <w:b w:val="0"/>
-              </w:rPr>
-              <w:t>&lt;</w:t>
+            <w:r>
+              <w:t>Operator</w:t>
             </w:r>
           </w:p>
         </w:tc>
         <w:tc>
           <w:tcPr>
-            <w:tcW w:w="5245" w:type="dxa"/>
+            <w:tcW w:w="3332" w:type="dxa"/>
           </w:tcPr>
           <w:p>
             <w:pPr>
               <w:cnfStyle w:val="100000000000" w:firstRow="1" w:lastRow="0" w:firstColumn="0" w:lastColumn="0" w:oddVBand="0" w:evenVBand="0" w:oddHBand="0" w:evenHBand="0" w:firstRowFirstColumn="0" w:firstRowLastColumn="0" w:lastRowFirstColumn="0" w:lastRowLastColumn="0"/>
-              <w:rPr>
-                <w:b w:val="0"/>
-              </w:rPr>
             </w:pPr>
             <w:r>
-              <w:rPr>
-                <w:b w:val="0"/>
-              </w:rPr>
-              <w:t>Parameterdefinition „kleiner“ als Wert</w:t>
+              <w:t>Erklärung</w:t>
+            </w:r>
+          </w:p>
+        </w:tc>
+        <w:tc>
+          <w:tcPr>
+            <w:tcW w:w="2520" w:type="dxa"/>
+          </w:tcPr>
+          <w:p>
+            <w:pPr>
+              <w:cnfStyle w:val="100000000000" w:firstRow="1" w:lastRow="0" w:firstColumn="0" w:lastColumn="0" w:oddVBand="0" w:evenVBand="0" w:oddHBand="0" w:evenHBand="0" w:firstRowFirstColumn="0" w:firstRowLastColumn="0" w:lastRowFirstColumn="0" w:lastRowLastColumn="0"/>
+            </w:pPr>
+            <w:r>
+              <w:t>Beispiel</w:t>
+            </w:r>
+          </w:p>
+        </w:tc>
+        <w:tc>
+          <w:tcPr>
+            <w:tcW w:w="2306" w:type="dxa"/>
+          </w:tcPr>
+          <w:p>
+            <w:pPr>
+              <w:cnfStyle w:val="100000000000" w:firstRow="1" w:lastRow="0" w:firstColumn="0" w:lastColumn="0" w:oddVBand="0" w:evenVBand="0" w:oddHBand="0" w:evenHBand="0" w:firstRowFirstColumn="0" w:firstRowLastColumn="0" w:lastRowFirstColumn="0" w:lastRowLastColumn="0"/>
+            </w:pPr>
+            <w:r>
+              <w:t>Beispiele</w:t>
+            </w:r>
+            <w:r>
+              <w:t>rklärung</w:t>
             </w:r>
           </w:p>
         </w:tc>
@@ -2829,7 +2808,7 @@
         <w:tc>
           <w:tcPr>
             <w:cnfStyle w:val="001000000000" w:firstRow="0" w:lastRow="0" w:firstColumn="1" w:lastColumn="0" w:oddVBand="0" w:evenVBand="0" w:oddHBand="0" w:evenHBand="0" w:firstRowFirstColumn="0" w:firstRowLastColumn="0" w:lastRowFirstColumn="0" w:lastRowLastColumn="0"/>
-            <w:tcW w:w="817" w:type="dxa"/>
+            <w:tcW w:w="1130" w:type="dxa"/>
           </w:tcPr>
           <w:p>
             <w:pPr>
@@ -2847,7 +2826,7 @@
         </w:tc>
         <w:tc>
           <w:tcPr>
-            <w:tcW w:w="5245" w:type="dxa"/>
+            <w:tcW w:w="3332" w:type="dxa"/>
           </w:tcPr>
           <w:p>
             <w:pPr>
@@ -2861,6 +2840,35 @@
             </w:r>
             <w:r>
               <w:t>“ als Wert</w:t>
+            </w:r>
+          </w:p>
+        </w:tc>
+        <w:tc>
+          <w:tcPr>
+            <w:tcW w:w="2520" w:type="dxa"/>
+          </w:tcPr>
+          <w:p>
+            <w:pPr>
+              <w:cnfStyle w:val="000000100000" w:firstRow="0" w:lastRow="0" w:firstColumn="0" w:lastColumn="0" w:oddVBand="0" w:evenVBand="0" w:oddHBand="1" w:evenHBand="0" w:firstRowFirstColumn="0" w:firstRowLastColumn="0" w:lastRowFirstColumn="0" w:lastRowLastColumn="0"/>
+            </w:pPr>
+            <w:r>
+              <w:t xml:space="preserve">Alanin </w:t>
+            </w:r>
+            <w:r>
+              <w:t>&gt; 100 mg/100g</w:t>
+            </w:r>
+          </w:p>
+        </w:tc>
+        <w:tc>
+          <w:tcPr>
+            <w:tcW w:w="2306" w:type="dxa"/>
+          </w:tcPr>
+          <w:p>
+            <w:pPr>
+              <w:cnfStyle w:val="000000100000" w:firstRow="0" w:lastRow="0" w:firstColumn="0" w:lastColumn="0" w:oddVBand="0" w:evenVBand="0" w:oddHBand="1" w:evenHBand="0" w:firstRowFirstColumn="0" w:firstRowLastColumn="0" w:lastRowFirstColumn="0" w:lastRowLastColumn="0"/>
+            </w:pPr>
+            <w:r>
+              <w:t>Parameterwert muss über 100 sein</w:t>
             </w:r>
           </w:p>
         </w:tc>
@@ -2869,7 +2877,7 @@
         <w:tc>
           <w:tcPr>
             <w:cnfStyle w:val="001000000000" w:firstRow="0" w:lastRow="0" w:firstColumn="1" w:lastColumn="0" w:oddVBand="0" w:evenVBand="0" w:oddHBand="0" w:evenHBand="0" w:firstRowFirstColumn="0" w:firstRowLastColumn="0" w:lastRowFirstColumn="0" w:lastRowLastColumn="0"/>
-            <w:tcW w:w="817" w:type="dxa"/>
+            <w:tcW w:w="1130" w:type="dxa"/>
           </w:tcPr>
           <w:p>
             <w:pPr>
@@ -2881,13 +2889,13 @@
               <w:rPr>
                 <w:b w:val="0"/>
               </w:rPr>
-              <w:t>&gt;=</w:t>
+              <w:t>&lt;</w:t>
             </w:r>
           </w:p>
         </w:tc>
         <w:tc>
           <w:tcPr>
-            <w:tcW w:w="5245" w:type="dxa"/>
+            <w:tcW w:w="3332" w:type="dxa"/>
           </w:tcPr>
           <w:p>
             <w:pPr>
@@ -2897,10 +2905,39 @@
               <w:t>Parameterdefinition „</w:t>
             </w:r>
             <w:r>
-              <w:t>größer oder gleich</w:t>
+              <w:t>kleiner</w:t>
             </w:r>
             <w:r>
               <w:t>“ als Wert</w:t>
+            </w:r>
+          </w:p>
+        </w:tc>
+        <w:tc>
+          <w:tcPr>
+            <w:tcW w:w="2520" w:type="dxa"/>
+          </w:tcPr>
+          <w:p>
+            <w:pPr>
+              <w:cnfStyle w:val="000000000000" w:firstRow="0" w:lastRow="0" w:firstColumn="0" w:lastColumn="0" w:oddVBand="0" w:evenVBand="0" w:oddHBand="0" w:evenHBand="0" w:firstRowFirstColumn="0" w:firstRowLastColumn="0" w:lastRowFirstColumn="0" w:lastRowLastColumn="0"/>
+            </w:pPr>
+            <w:r>
+              <w:t xml:space="preserve">Alanin </w:t>
+            </w:r>
+            <w:r>
+              <w:t>&lt; 100 mg/100g</w:t>
+            </w:r>
+          </w:p>
+        </w:tc>
+        <w:tc>
+          <w:tcPr>
+            <w:tcW w:w="2306" w:type="dxa"/>
+          </w:tcPr>
+          <w:p>
+            <w:pPr>
+              <w:cnfStyle w:val="000000000000" w:firstRow="0" w:lastRow="0" w:firstColumn="0" w:lastColumn="0" w:oddVBand="0" w:evenVBand="0" w:oddHBand="0" w:evenHBand="0" w:firstRowFirstColumn="0" w:firstRowLastColumn="0" w:lastRowFirstColumn="0" w:lastRowLastColumn="0"/>
+            </w:pPr>
+            <w:r>
+              <w:t>Parameterwert muss unter 100 sein</w:t>
             </w:r>
           </w:p>
         </w:tc>
@@ -2912,7 +2949,7 @@
         <w:tc>
           <w:tcPr>
             <w:cnfStyle w:val="001000000000" w:firstRow="0" w:lastRow="0" w:firstColumn="1" w:lastColumn="0" w:oddVBand="0" w:evenVBand="0" w:oddHBand="0" w:evenHBand="0" w:firstRowFirstColumn="0" w:firstRowLastColumn="0" w:lastRowFirstColumn="0" w:lastRowLastColumn="0"/>
-            <w:tcW w:w="817" w:type="dxa"/>
+            <w:tcW w:w="1130" w:type="dxa"/>
           </w:tcPr>
           <w:p>
             <w:pPr>
@@ -2924,13 +2961,19 @@
               <w:rPr>
                 <w:b w:val="0"/>
               </w:rPr>
-              <w:t>&lt;=</w:t>
+              <w:t>&gt;</w:t>
+            </w:r>
+            <w:r>
+              <w:rPr>
+                <w:b w:val="0"/>
+              </w:rPr>
+              <w:t>=</w:t>
             </w:r>
           </w:p>
         </w:tc>
         <w:tc>
           <w:tcPr>
-            <w:tcW w:w="5245" w:type="dxa"/>
+            <w:tcW w:w="3332" w:type="dxa"/>
           </w:tcPr>
           <w:p>
             <w:pPr>
@@ -2940,10 +2983,39 @@
               <w:t>Parameterdefinition „</w:t>
             </w:r>
             <w:r>
-              <w:t>kleiner oder gleich</w:t>
+              <w:t>größer oder gleich</w:t>
             </w:r>
             <w:r>
               <w:t>“ als Wert</w:t>
+            </w:r>
+          </w:p>
+        </w:tc>
+        <w:tc>
+          <w:tcPr>
+            <w:tcW w:w="2520" w:type="dxa"/>
+          </w:tcPr>
+          <w:p>
+            <w:pPr>
+              <w:cnfStyle w:val="000000100000" w:firstRow="0" w:lastRow="0" w:firstColumn="0" w:lastColumn="0" w:oddVBand="0" w:evenVBand="0" w:oddHBand="1" w:evenHBand="0" w:firstRowFirstColumn="0" w:firstRowLastColumn="0" w:lastRowFirstColumn="0" w:lastRowLastColumn="0"/>
+            </w:pPr>
+            <w:r>
+              <w:t xml:space="preserve">Alanin </w:t>
+            </w:r>
+            <w:r>
+              <w:t>&gt;= 100 mg/100g</w:t>
+            </w:r>
+          </w:p>
+        </w:tc>
+        <w:tc>
+          <w:tcPr>
+            <w:tcW w:w="2306" w:type="dxa"/>
+          </w:tcPr>
+          <w:p>
+            <w:pPr>
+              <w:cnfStyle w:val="000000100000" w:firstRow="0" w:lastRow="0" w:firstColumn="0" w:lastColumn="0" w:oddVBand="0" w:evenVBand="0" w:oddHBand="1" w:evenHBand="0" w:firstRowFirstColumn="0" w:firstRowLastColumn="0" w:lastRowFirstColumn="0" w:lastRowLastColumn="0"/>
+            </w:pPr>
+            <w:r>
+              <w:t>Parameterwert über 100 oder 100 sein</w:t>
             </w:r>
           </w:p>
         </w:tc>
@@ -2952,7 +3024,7 @@
         <w:tc>
           <w:tcPr>
             <w:cnfStyle w:val="001000000000" w:firstRow="0" w:lastRow="0" w:firstColumn="1" w:lastColumn="0" w:oddVBand="0" w:evenVBand="0" w:oddHBand="0" w:evenHBand="0" w:firstRowFirstColumn="0" w:firstRowLastColumn="0" w:lastRowFirstColumn="0" w:lastRowLastColumn="0"/>
-            <w:tcW w:w="817" w:type="dxa"/>
+            <w:tcW w:w="1130" w:type="dxa"/>
           </w:tcPr>
           <w:p>
             <w:pPr>
@@ -2960,6 +3032,12 @@
                 <w:b w:val="0"/>
               </w:rPr>
             </w:pPr>
+            <w:r>
+              <w:rPr>
+                <w:b w:val="0"/>
+              </w:rPr>
+              <w:t>&lt;</w:t>
+            </w:r>
             <w:r>
               <w:rPr>
                 <w:b w:val="0"/>
@@ -2970,7 +3048,7 @@
         </w:tc>
         <w:tc>
           <w:tcPr>
-            <w:tcW w:w="5245" w:type="dxa"/>
+            <w:tcW w:w="3332" w:type="dxa"/>
           </w:tcPr>
           <w:p>
             <w:pPr>
@@ -2980,10 +3058,39 @@
               <w:t>Parameterdefinition „</w:t>
             </w:r>
             <w:r>
-              <w:t>gleich</w:t>
+              <w:t>kleiner oder gleich</w:t>
             </w:r>
             <w:r>
               <w:t>“ als Wert</w:t>
+            </w:r>
+          </w:p>
+        </w:tc>
+        <w:tc>
+          <w:tcPr>
+            <w:tcW w:w="2520" w:type="dxa"/>
+          </w:tcPr>
+          <w:p>
+            <w:pPr>
+              <w:cnfStyle w:val="000000000000" w:firstRow="0" w:lastRow="0" w:firstColumn="0" w:lastColumn="0" w:oddVBand="0" w:evenVBand="0" w:oddHBand="0" w:evenHBand="0" w:firstRowFirstColumn="0" w:firstRowLastColumn="0" w:lastRowFirstColumn="0" w:lastRowLastColumn="0"/>
+            </w:pPr>
+            <w:r>
+              <w:t xml:space="preserve">Alanin </w:t>
+            </w:r>
+            <w:r>
+              <w:t>&lt;= 100 mg/100g</w:t>
+            </w:r>
+          </w:p>
+        </w:tc>
+        <w:tc>
+          <w:tcPr>
+            <w:tcW w:w="2306" w:type="dxa"/>
+          </w:tcPr>
+          <w:p>
+            <w:pPr>
+              <w:cnfStyle w:val="000000000000" w:firstRow="0" w:lastRow="0" w:firstColumn="0" w:lastColumn="0" w:oddVBand="0" w:evenVBand="0" w:oddHBand="0" w:evenHBand="0" w:firstRowFirstColumn="0" w:firstRowLastColumn="0" w:lastRowFirstColumn="0" w:lastRowLastColumn="0"/>
+            </w:pPr>
+            <w:r>
+              <w:t>Parameterwert unter 100 oder 100 sein</w:t>
             </w:r>
           </w:p>
         </w:tc>
@@ -2995,7 +3102,7 @@
         <w:tc>
           <w:tcPr>
             <w:cnfStyle w:val="001000000000" w:firstRow="0" w:lastRow="0" w:firstColumn="1" w:lastColumn="0" w:oddVBand="0" w:evenVBand="0" w:oddHBand="0" w:evenHBand="0" w:firstRowFirstColumn="0" w:firstRowLastColumn="0" w:lastRowFirstColumn="0" w:lastRowLastColumn="0"/>
-            <w:tcW w:w="817" w:type="dxa"/>
+            <w:tcW w:w="1130" w:type="dxa"/>
           </w:tcPr>
           <w:p>
             <w:pPr>
@@ -3007,13 +3114,13 @@
               <w:rPr>
                 <w:b w:val="0"/>
               </w:rPr>
-              <w:t>!=</w:t>
+              <w:t>=</w:t>
             </w:r>
           </w:p>
         </w:tc>
         <w:tc>
           <w:tcPr>
-            <w:tcW w:w="5245" w:type="dxa"/>
+            <w:tcW w:w="3332" w:type="dxa"/>
           </w:tcPr>
           <w:p>
             <w:pPr>
@@ -3023,26 +3130,141 @@
               <w:t>Parameterdefinition „</w:t>
             </w:r>
             <w:r>
+              <w:t>gleich</w:t>
+            </w:r>
+            <w:r>
+              <w:t>“ als Wert</w:t>
+            </w:r>
+          </w:p>
+        </w:tc>
+        <w:tc>
+          <w:tcPr>
+            <w:tcW w:w="2520" w:type="dxa"/>
+          </w:tcPr>
+          <w:p>
+            <w:pPr>
+              <w:cnfStyle w:val="000000100000" w:firstRow="0" w:lastRow="0" w:firstColumn="0" w:lastColumn="0" w:oddVBand="0" w:evenVBand="0" w:oddHBand="1" w:evenHBand="0" w:firstRowFirstColumn="0" w:firstRowLastColumn="0" w:lastRowFirstColumn="0" w:lastRowLastColumn="0"/>
+            </w:pPr>
+            <w:r>
+              <w:t xml:space="preserve">Alanin </w:t>
+            </w:r>
+            <w:r>
+              <w:t>= 100 mg/100g</w:t>
+            </w:r>
+          </w:p>
+        </w:tc>
+        <w:tc>
+          <w:tcPr>
+            <w:tcW w:w="2306" w:type="dxa"/>
+          </w:tcPr>
+          <w:p>
+            <w:pPr>
+              <w:cnfStyle w:val="000000100000" w:firstRow="0" w:lastRow="0" w:firstColumn="0" w:lastColumn="0" w:oddVBand="0" w:evenVBand="0" w:oddHBand="1" w:evenHBand="0" w:firstRowFirstColumn="0" w:firstRowLastColumn="0" w:lastRowFirstColumn="0" w:lastRowLastColumn="0"/>
+            </w:pPr>
+            <w:r>
+              <w:t>Parameterwert muss exakt 100 sein</w:t>
+            </w:r>
+          </w:p>
+        </w:tc>
+      </w:tr>
+      <w:tr>
+        <w:tc>
+          <w:tcPr>
+            <w:cnfStyle w:val="001000000000" w:firstRow="0" w:lastRow="0" w:firstColumn="1" w:lastColumn="0" w:oddVBand="0" w:evenVBand="0" w:oddHBand="0" w:evenHBand="0" w:firstRowFirstColumn="0" w:firstRowLastColumn="0" w:lastRowFirstColumn="0" w:lastRowLastColumn="0"/>
+            <w:tcW w:w="1130" w:type="dxa"/>
+          </w:tcPr>
+          <w:p>
+            <w:pPr>
+              <w:rPr>
+                <w:b w:val="0"/>
+              </w:rPr>
+            </w:pPr>
+            <w:r>
+              <w:rPr>
+                <w:b w:val="0"/>
+              </w:rPr>
+              <w:t>!=</w:t>
+            </w:r>
+          </w:p>
+        </w:tc>
+        <w:tc>
+          <w:tcPr>
+            <w:tcW w:w="3332" w:type="dxa"/>
+          </w:tcPr>
+          <w:p>
+            <w:pPr>
+              <w:cnfStyle w:val="000000000000" w:firstRow="0" w:lastRow="0" w:firstColumn="0" w:lastColumn="0" w:oddVBand="0" w:evenVBand="0" w:oddHBand="0" w:evenHBand="0" w:firstRowFirstColumn="0" w:firstRowLastColumn="0" w:lastRowFirstColumn="0" w:lastRowLastColumn="0"/>
+            </w:pPr>
+            <w:r>
+              <w:t>Parameterdefinition „</w:t>
+            </w:r>
+            <w:r>
               <w:t>nicht gleich</w:t>
             </w:r>
             <w:r>
               <w:t>“ als Wert</w:t>
+            </w:r>
+          </w:p>
+        </w:tc>
+        <w:tc>
+          <w:tcPr>
+            <w:tcW w:w="2520" w:type="dxa"/>
+          </w:tcPr>
+          <w:p>
+            <w:pPr>
+              <w:cnfStyle w:val="000000000000" w:firstRow="0" w:lastRow="0" w:firstColumn="0" w:lastColumn="0" w:oddVBand="0" w:evenVBand="0" w:oddHBand="0" w:evenHBand="0" w:firstRowFirstColumn="0" w:firstRowLastColumn="0" w:lastRowFirstColumn="0" w:lastRowLastColumn="0"/>
+            </w:pPr>
+            <w:r>
+              <w:t xml:space="preserve">Alanin </w:t>
+            </w:r>
+            <w:r>
+              <w:t>&lt; 100 mg/100g</w:t>
+            </w:r>
+          </w:p>
+        </w:tc>
+        <w:tc>
+          <w:tcPr>
+            <w:tcW w:w="2306" w:type="dxa"/>
+          </w:tcPr>
+          <w:p>
+            <w:pPr>
+              <w:cnfStyle w:val="000000000000" w:firstRow="0" w:lastRow="0" w:firstColumn="0" w:lastColumn="0" w:oddVBand="0" w:evenVBand="0" w:oddHBand="0" w:evenHBand="0" w:firstRowFirstColumn="0" w:firstRowLastColumn="0" w:lastRowFirstColumn="0" w:lastRowLastColumn="0"/>
+            </w:pPr>
+            <w:r>
+              <w:t xml:space="preserve">Parameterwert </w:t>
+            </w:r>
+            <w:r>
+              <w:t>darf jeden</w:t>
+            </w:r>
+            <w:r>
+              <w:t xml:space="preserve"> Wert </w:t>
+            </w:r>
+            <w:r>
+              <w:t xml:space="preserve"> </w:t>
+            </w:r>
+            <w:r>
+              <w:t>sein</w:t>
+            </w:r>
+            <w:r>
+              <w:t xml:space="preserve"> </w:t>
+            </w:r>
+            <w:r>
+              <w:t xml:space="preserve">nur nicht </w:t>
+            </w:r>
+            <w:r>
+              <w:t xml:space="preserve">100 </w:t>
             </w:r>
           </w:p>
         </w:tc>
       </w:tr>
     </w:tbl>
-    <w:p>
-      <w:bookmarkStart w:id="12" w:name="_GoBack"/>
-      <w:bookmarkEnd w:id="12"/>
-    </w:p>
+    <w:p/>
     <w:p>
       <w:r>
         <w:rPr>
           <w:noProof/>
           <w:lang w:eastAsia="de-AT"/>
         </w:rPr>
-        <w:lastRenderedPageBreak/>
         <w:drawing>
           <wp:inline distT="0" distB="0" distL="0" distR="0" wp14:anchorId="655CEBD6" wp14:editId="1AEFCEDB">
             <wp:extent cx="4162425" cy="2162175"/>
@@ -3059,7 +3281,7 @@
                     <pic:cNvPicPr/>
                   </pic:nvPicPr>
                   <pic:blipFill rotWithShape="1">
-                    <a:blip r:embed="rId12"/>
+                    <a:blip r:embed="rId13"/>
                     <a:srcRect r="30303" b="42076"/>
                     <a:stretch/>
                   </pic:blipFill>
@@ -3411,7 +3633,7 @@
         </w:rPr>
         <w:drawing>
           <wp:inline distT="0" distB="0" distL="0" distR="0" wp14:anchorId="5AD6D735" wp14:editId="7F0AE9D6">
-            <wp:extent cx="5753674" cy="3016332"/>
+            <wp:extent cx="4152900" cy="3009900"/>
             <wp:effectExtent l="0" t="0" r="0" b="0"/>
             <wp:docPr id="7" name="Grafik 7"/>
             <wp:cNvGraphicFramePr>
@@ -3425,14 +3647,14 @@
                     <pic:cNvPicPr/>
                   </pic:nvPicPr>
                   <pic:blipFill rotWithShape="1">
-                    <a:blip r:embed="rId13"/>
-                    <a:srcRect b="16124"/>
+                    <a:blip r:embed="rId14"/>
+                    <a:srcRect r="27667" b="16124"/>
                     <a:stretch/>
                   </pic:blipFill>
                   <pic:spPr bwMode="auto">
                     <a:xfrm>
                       <a:off x="0" y="0"/>
-                      <a:ext cx="5760720" cy="3020026"/>
+                      <a:ext cx="4166871" cy="3020026"/>
                     </a:xfrm>
                     <a:prstGeom prst="rect">
                       <a:avLst/>
@@ -3464,14 +3686,14 @@
         <w:t xml:space="preserve"> das gewünschte Rezept ein und es werden Ihnen sofort die verfügbaren Auswählmöglichkeiten angezeigt. Um ein Rezept dem Diätplan hinzuzufügen klicken Sie auf das Rezept und wählen Sie den rot markierten Button. Wenn Sie nun ein Alternativrezept hinzufügen wollen suchen Sie zuerst wie vorher beschrieben das Rezept wählen es aus</w:t>
       </w:r>
       <w:r>
-        <w:t xml:space="preserve"> markieren in der linken Tabelle ein Rezept aus für das sie eine Alternative wollen</w:t>
-      </w:r>
-      <w:r>
-        <w:t xml:space="preserve"> und klicken auf den blau markierten </w:t>
+        <w:t xml:space="preserve"> markieren in der linken Tabelle </w:t>
       </w:r>
       <w:r>
         <w:lastRenderedPageBreak/>
-        <w:t>Button. Um ein Rezept wieder von der Mahlzeit zu löschen, wählen Sie das Rezept in der Mahlzeit aus und klicken auf den gelb markierten Button.</w:t>
+        <w:t>ein Rezept aus für das sie eine Alternative wollen</w:t>
+      </w:r>
+      <w:r>
+        <w:t xml:space="preserve"> und klicken auf den blau markierten Button. Um ein Rezept wieder von der Mahlzeit zu löschen, wählen Sie das Rezept in der Mahlzeit aus und klicken auf den gelb markierten Button.</w:t>
       </w:r>
     </w:p>
     <w:p>
@@ -3496,7 +3718,7 @@
                     <pic:cNvPicPr/>
                   </pic:nvPicPr>
                   <pic:blipFill rotWithShape="1">
-                    <a:blip r:embed="rId14"/>
+                    <a:blip r:embed="rId15"/>
                     <a:srcRect l="2884" t="49207" r="62481" b="39153"/>
                     <a:stretch/>
                   </pic:blipFill>
@@ -6191,71 +6413,7 @@
 </file>
 
 <file path=word/glossary/document.xml><?xml version="1.0" encoding="utf-8"?>
-<w:glossaryDocument xmlns:wpc="http://schemas.microsoft.com/office/word/2010/wordprocessingCanvas" xmlns:mc="http://schemas.openxmlformats.org/markup-compatibility/2006" xmlns:o="urn:schemas-microsoft-com:office:office" xmlns:r="http://schemas.openxmlformats.org/officeDocument/2006/relationships" xmlns:m="http://schemas.openxmlformats.org/officeDocument/2006/math" xmlns:v="urn:schemas-microsoft-com:vml" xmlns:wp14="http://schemas.microsoft.com/office/word/2010/wordprocessingDrawing" xmlns:wp="http://schemas.openxmlformats.org/drawingml/2006/wordprocessingDrawing" xmlns:w10="urn:schemas-microsoft-com:office:word" xmlns:w="http://schemas.openxmlformats.org/wordprocessingml/2006/main" xmlns:w14="http://schemas.microsoft.com/office/word/2010/wordml" xmlns:wpg="http://schemas.microsoft.com/office/word/2010/wordprocessingGroup" xmlns:wpi="http://schemas.microsoft.com/office/word/2010/wordprocessingInk" xmlns:wne="http://schemas.microsoft.com/office/word/2006/wordml" xmlns:wps="http://schemas.microsoft.com/office/word/2010/wordprocessingShape" mc:Ignorable="w14 wp14">
-  <w:docParts>
-    <w:docPart>
-      <w:docPartPr>
-        <w:name w:val="4EF61625810A48B98C60A1D4798614FA"/>
-        <w:category>
-          <w:name w:val="Allgemein"/>
-          <w:gallery w:val="placeholder"/>
-        </w:category>
-        <w:types>
-          <w:type w:val="bbPlcHdr"/>
-        </w:types>
-        <w:behaviors>
-          <w:behavior w:val="content"/>
-        </w:behaviors>
-        <w:guid w:val="{321AE50C-1F59-472D-B827-4986C2A9BDC4}"/>
-      </w:docPartPr>
-      <w:docPartBody>
-        <w:p>
-          <w:pPr>
-            <w:pStyle w:val="4EF61625810A48B98C60A1D4798614FA"/>
-          </w:pPr>
-          <w:r>
-            <w:rPr>
-              <w:rFonts w:asciiTheme="majorHAnsi" w:eastAsiaTheme="majorEastAsia" w:hAnsiTheme="majorHAnsi" w:cstheme="majorBidi"/>
-            </w:rPr>
-            <w:t>[Geben Sie den Firmennamen ein]</w:t>
-          </w:r>
-        </w:p>
-      </w:docPartBody>
-    </w:docPart>
-    <w:docPart>
-      <w:docPartPr>
-        <w:name w:val="CBAB61DC79EB43E59F1D6AD74A7504BE"/>
-        <w:category>
-          <w:name w:val="Allgemein"/>
-          <w:gallery w:val="placeholder"/>
-        </w:category>
-        <w:types>
-          <w:type w:val="bbPlcHdr"/>
-        </w:types>
-        <w:behaviors>
-          <w:behavior w:val="content"/>
-        </w:behaviors>
-        <w:guid w:val="{EE0217FD-02C0-4BD2-8E36-FDD61260DADC}"/>
-      </w:docPartPr>
-      <w:docPartBody>
-        <w:p>
-          <w:pPr>
-            <w:pStyle w:val="CBAB61DC79EB43E59F1D6AD74A7504BE"/>
-          </w:pPr>
-          <w:r>
-            <w:rPr>
-              <w:rFonts w:asciiTheme="majorHAnsi" w:eastAsiaTheme="majorEastAsia" w:hAnsiTheme="majorHAnsi" w:cstheme="majorBidi"/>
-              <w:color w:val="4F81BD" w:themeColor="accent1"/>
-              <w:sz w:val="80"/>
-              <w:szCs w:val="80"/>
-            </w:rPr>
-            <w:t>[Geben Sie den Titel des Dokuments ein]</w:t>
-          </w:r>
-        </w:p>
-      </w:docPartBody>
-    </w:docPart>
-  </w:docParts>
-</w:glossaryDocument>
+<w:glossaryDocument xmlns:wpc="http://schemas.microsoft.com/office/word/2010/wordprocessingCanvas" xmlns:mc="http://schemas.openxmlformats.org/markup-compatibility/2006" xmlns:o="urn:schemas-microsoft-com:office:office" xmlns:r="http://schemas.openxmlformats.org/officeDocument/2006/relationships" xmlns:m="http://schemas.openxmlformats.org/officeDocument/2006/math" xmlns:v="urn:schemas-microsoft-com:vml" xmlns:wp14="http://schemas.microsoft.com/office/word/2010/wordprocessingDrawing" xmlns:wp="http://schemas.openxmlformats.org/drawingml/2006/wordprocessingDrawing" xmlns:w10="urn:schemas-microsoft-com:office:word" xmlns:w="http://schemas.openxmlformats.org/wordprocessingml/2006/main" xmlns:w14="http://schemas.microsoft.com/office/word/2010/wordml" xmlns:wpg="http://schemas.microsoft.com/office/word/2010/wordprocessingGroup" xmlns:wpi="http://schemas.microsoft.com/office/word/2010/wordprocessingInk" xmlns:wne="http://schemas.microsoft.com/office/word/2006/wordml" xmlns:wps="http://schemas.microsoft.com/office/word/2010/wordprocessingShape" mc:Ignorable="w14 wp14"/>
 </file>
 
 <file path=word/glossary/fontTable.xml><?xml version="1.0" encoding="utf-8"?>
@@ -6306,8 +6464,9 @@
     <w:panose1 w:val="020B0604030504040204"/>
     <w:charset w:val="00"/>
     <w:family w:val="swiss"/>
+    <w:notTrueType/>
     <w:pitch w:val="variable"/>
-    <w:sig w:usb0="E1002EFF" w:usb1="C000605B" w:usb2="00000029" w:usb3="00000000" w:csb0="000101FF" w:csb1="00000000"/>
+    <w:sig w:usb0="00000003" w:usb1="00000000" w:usb2="00000000" w:usb3="00000000" w:csb0="00000001" w:csb1="00000000"/>
   </w:font>
 </w:fonts>
 </file>
@@ -6327,12 +6486,13 @@
   </w:compat>
   <w:rsids>
     <w:rsidRoot w:val="00085885"/>
-    <w:rsid w:val="000447AE"/>
     <w:rsid w:val="00085885"/>
+    <w:rsid w:val="00245B2E"/>
     <w:rsid w:val="002F325C"/>
     <w:rsid w:val="004A608E"/>
     <w:rsid w:val="005C2AF0"/>
     <w:rsid w:val="006C6F85"/>
+    <w:rsid w:val="00824B8B"/>
     <w:rsid w:val="0090539B"/>
     <w:rsid w:val="00CD2C4A"/>
   </w:rsids>
@@ -7049,7 +7209,7 @@
 </file>
 
 <file path=customXml/itemProps1.xml><?xml version="1.0" encoding="utf-8"?>
-<ds:datastoreItem xmlns:ds="http://schemas.openxmlformats.org/officeDocument/2006/customXml" ds:itemID="{DD7FF53D-A249-4F3F-84DA-383101C0F883}">
+<ds:datastoreItem xmlns:ds="http://schemas.openxmlformats.org/officeDocument/2006/customXml" ds:itemID="{DF599039-0657-4008-8427-E4660876EC5E}">
   <ds:schemaRefs>
     <ds:schemaRef ds:uri="http://schemas.openxmlformats.org/officeDocument/2006/bibliography"/>
   </ds:schemaRefs>

</xml_diff>

<commit_message>
from Matthias Designentscheidungen.docx Sequenzdiagramme
</commit_message>
<xml_diff>
--- a/docs/Dokumentation Timebox 1/Benutzerhandbuch.docx
+++ b/docs/Dokumentation Timebox 1/Benutzerhandbuch.docx
@@ -99,13 +99,13 @@
       <w:pPr>
         <w:jc w:val="center"/>
         <w:rPr>
-          <w:color w:val="7693AC"/>
+          <w:b/>
           <w:sz w:val="40"/>
         </w:rPr>
       </w:pPr>
       <w:r>
         <w:rPr>
-          <w:color w:val="7693AC"/>
+          <w:b/>
           <w:sz w:val="40"/>
         </w:rPr>
         <w:t>Handbuch für Anwender | A-Team</w:t>
@@ -125,8 +125,10 @@
       <w:r>
         <w:br w:type="page"/>
       </w:r>
-    </w:p>
-    <w:bookmarkStart w:id="0" w:name="_Toc291599986" w:displacedByCustomXml="next"/>
+      <w:bookmarkStart w:id="0" w:name="_GoBack"/>
+      <w:bookmarkEnd w:id="0"/>
+    </w:p>
+    <w:bookmarkStart w:id="1" w:name="_Toc291599986" w:displacedByCustomXml="next"/>
     <w:sdt>
       <w:sdtPr>
         <w:rPr>
@@ -1252,7 +1254,7 @@
         <w:lastRenderedPageBreak/>
         <w:t>Einführung</w:t>
       </w:r>
-      <w:bookmarkEnd w:id="0"/>
+      <w:bookmarkEnd w:id="1"/>
     </w:p>
     <w:p/>
     <w:p>
@@ -1273,8 +1275,6 @@
       <w:r>
         <w:t xml:space="preserve"> </w:t>
       </w:r>
-      <w:bookmarkStart w:id="1" w:name="_GoBack"/>
-      <w:bookmarkEnd w:id="1"/>
       <w:proofErr w:type="spellStart"/>
       <w:r>
         <w:t>EasyDiet</w:t>
@@ -6487,7 +6487,7 @@
   <w:rsids>
     <w:rsidRoot w:val="00085885"/>
     <w:rsid w:val="00085885"/>
-    <w:rsid w:val="00245B2E"/>
+    <w:rsid w:val="001C47A1"/>
     <w:rsid w:val="002F325C"/>
     <w:rsid w:val="004A608E"/>
     <w:rsid w:val="005C2AF0"/>
@@ -7209,7 +7209,7 @@
 </file>
 
 <file path=customXml/itemProps1.xml><?xml version="1.0" encoding="utf-8"?>
-<ds:datastoreItem xmlns:ds="http://schemas.openxmlformats.org/officeDocument/2006/customXml" ds:itemID="{DF599039-0657-4008-8427-E4660876EC5E}">
+<ds:datastoreItem xmlns:ds="http://schemas.openxmlformats.org/officeDocument/2006/customXml" ds:itemID="{30606B1E-818A-4561-A038-0670A4CB280C}">
   <ds:schemaRefs>
     <ds:schemaRef ds:uri="http://schemas.openxmlformats.org/officeDocument/2006/bibliography"/>
   </ds:schemaRefs>

</xml_diff>